<commit_message>
Changed formatting of PSD plot
</commit_message>
<xml_diff>
--- a/Documentation/Lab_2_Report_lsriram.docx
+++ b/Documentation/Lab_2_Report_lsriram.docx
@@ -162,41 +162,16 @@
         </w:rPr>
         <w:t xml:space="preserve">. </w:t>
       </w:r>
-      <m:oMath>
-        <m:f>
-          <m:fPr>
-            <m:ctrlPr>
-              <w:rPr>
-                <w:rFonts w:ascii="Cambria Math" w:hAnsi="Cambria Math" w:cs="Times New Roman"/>
-                <w:i/>
-                <w:iCs/>
-                <w:sz w:val="20"/>
-                <w:szCs w:val="20"/>
-              </w:rPr>
-            </m:ctrlPr>
-          </m:fPr>
-          <m:num>
-            <m:r>
-              <w:rPr>
-                <w:rFonts w:ascii="Cambria Math" w:hAnsi="Cambria Math" w:cs="Times New Roman"/>
-                <w:sz w:val="20"/>
-                <w:szCs w:val="20"/>
-              </w:rPr>
-              <m:t>1</m:t>
-            </m:r>
-          </m:num>
-          <m:den>
-            <m:r>
-              <w:rPr>
-                <w:rFonts w:ascii="Cambria Math" w:hAnsi="Cambria Math" w:cs="Times New Roman"/>
-                <w:sz w:val="20"/>
-                <w:szCs w:val="20"/>
-              </w:rPr>
-              <m:t>f</m:t>
-            </m:r>
-          </m:den>
-        </m:f>
-      </m:oMath>
+      <w:r>
+        <w:rPr>
+          <w:rFonts w:ascii="Times New Roman" w:hAnsi="Times New Roman" w:cs="Times New Roman"/>
+          <w:i/>
+          <w:iCs/>
+          <w:sz w:val="20"/>
+          <w:szCs w:val="20"/>
+        </w:rPr>
+        <w:t>Flicker-</w:t>
+      </w:r>
       <w:r>
         <w:rPr>
           <w:rFonts w:ascii="Times New Roman" w:eastAsiaTheme="minorEastAsia" w:hAnsi="Times New Roman" w:cs="Times New Roman"/>
@@ -205,24 +180,11 @@
           <w:sz w:val="20"/>
           <w:szCs w:val="20"/>
         </w:rPr>
-        <w:t xml:space="preserve"> noise example in bode plot.</w:t>
+        <w:t>noise example in bode plot</w:t>
       </w:r>
       <w:r>
         <w:t xml:space="preserve"> </w:t>
       </w:r>
-      <w:hyperlink r:id="rId6" w:history="1">
-        <w:r>
-          <w:rPr>
-            <w:rStyle w:val="Hyperlink"/>
-            <w:rFonts w:ascii="Times New Roman" w:eastAsiaTheme="minorEastAsia" w:hAnsi="Times New Roman" w:cs="Times New Roman"/>
-            <w:i/>
-            <w:iCs/>
-            <w:sz w:val="20"/>
-            <w:szCs w:val="20"/>
-          </w:rPr>
-          <w:t>https://www.analog.com/en/resources/analog-dialogue/articles/understanding-and-eliminating-1-f-noise.html</w:t>
-        </w:r>
-      </w:hyperlink>
       <w:r>
         <w:rPr>
           <w:rFonts w:ascii="Times New Roman" w:eastAsiaTheme="minorEastAsia" w:hAnsi="Times New Roman" w:cs="Times New Roman"/>
@@ -231,7 +193,7 @@
           <w:sz w:val="20"/>
           <w:szCs w:val="20"/>
         </w:rPr>
-        <w:t>)</w:t>
+        <w:t>(Analog Devices, n.d.)</w:t>
       </w:r>
     </w:p>
     <w:p>
@@ -288,49 +250,61 @@
         <w:rPr>
           <w:rFonts w:ascii="Times New Roman" w:hAnsi="Times New Roman" w:cs="Times New Roman"/>
         </w:rPr>
-        <w:t>This report aims to showcase the presence of Flic</w:t>
-      </w:r>
-      <w:r>
-        <w:rPr>
-          <w:rFonts w:ascii="Times New Roman" w:hAnsi="Times New Roman" w:cs="Times New Roman"/>
-        </w:rPr>
-        <w:t xml:space="preserve">ker noise in audio picked up by a microphone sensor module. </w:t>
-      </w:r>
-      <w:r>
-        <w:rPr>
-          <w:rFonts w:ascii="Times New Roman" w:hAnsi="Times New Roman" w:cs="Times New Roman"/>
-        </w:rPr>
-        <w:t xml:space="preserve">By analyzing the sensor’s output, </w:t>
-      </w:r>
-      <w:r>
-        <w:rPr>
-          <w:rFonts w:ascii="Times New Roman" w:hAnsi="Times New Roman" w:cs="Times New Roman"/>
-        </w:rPr>
-        <w:t xml:space="preserve">the explorations </w:t>
-      </w:r>
-      <w:r>
-        <w:rPr>
-          <w:rFonts w:ascii="Times New Roman" w:hAnsi="Times New Roman" w:cs="Times New Roman"/>
-        </w:rPr>
-        <w:t>seek to illustrate how</w:t>
-      </w:r>
-      <w:r>
-        <w:rPr>
-          <w:rFonts w:ascii="Times New Roman" w:hAnsi="Times New Roman" w:cs="Times New Roman"/>
-        </w:rPr>
-        <w:t xml:space="preserve"> flicker</w:t>
-      </w:r>
-      <w:r>
-        <w:rPr>
-          <w:rFonts w:ascii="Times New Roman" w:hAnsi="Times New Roman" w:cs="Times New Roman"/>
-        </w:rPr>
-        <w:t xml:space="preserve"> noise appears in practical audio measurements and to highlight its significance in real-world sensing applications. </w:t>
-      </w:r>
-      <w:r>
-        <w:rPr>
-          <w:rFonts w:ascii="Times New Roman" w:hAnsi="Times New Roman" w:cs="Times New Roman"/>
-        </w:rPr>
-        <w:t xml:space="preserve">Additionally, the report will attempt reduce the flicker noise by conducting the exact same experiment in an enclosed environment (i.e a box) </w:t>
+        <w:t>This report aims to demonstrate flicker noise present in audio signals captured by a microphone sensor module. By analyzing the sensor’s output under different configurations—varying impedance via a resistor and environmental conditions via the box lid position—it highlights how flicker noise manifests in practical audio measurements and its impact on sensing applications. The configurations, which will be referenced throughout the report, are as follows:</w:t>
+      </w:r>
+    </w:p>
+    <w:p>
+      <w:pPr>
+        <w:pStyle w:val="ListParagraph"/>
+        <w:numPr>
+          <w:ilvl w:val="0"/>
+          <w:numId w:val="13"/>
+        </w:numPr>
+        <w:rPr>
+          <w:rFonts w:ascii="Times New Roman" w:hAnsi="Times New Roman" w:cs="Times New Roman"/>
+        </w:rPr>
+      </w:pPr>
+      <w:r>
+        <w:rPr>
+          <w:rFonts w:ascii="Times New Roman" w:hAnsi="Times New Roman" w:cs="Times New Roman"/>
+        </w:rPr>
+        <w:t>Configuration 1: Open lid, no impedance matching</w:t>
+      </w:r>
+    </w:p>
+    <w:p>
+      <w:pPr>
+        <w:pStyle w:val="ListParagraph"/>
+        <w:numPr>
+          <w:ilvl w:val="0"/>
+          <w:numId w:val="13"/>
+        </w:numPr>
+        <w:rPr>
+          <w:rFonts w:ascii="Times New Roman" w:hAnsi="Times New Roman" w:cs="Times New Roman"/>
+        </w:rPr>
+      </w:pPr>
+      <w:r>
+        <w:rPr>
+          <w:rFonts w:ascii="Times New Roman" w:hAnsi="Times New Roman" w:cs="Times New Roman"/>
+        </w:rPr>
+        <w:t>Configuration 2: Open lid, impedance matching</w:t>
+      </w:r>
+    </w:p>
+    <w:p>
+      <w:pPr>
+        <w:pStyle w:val="ListParagraph"/>
+        <w:numPr>
+          <w:ilvl w:val="0"/>
+          <w:numId w:val="13"/>
+        </w:numPr>
+        <w:rPr>
+          <w:rFonts w:ascii="Times New Roman" w:hAnsi="Times New Roman" w:cs="Times New Roman"/>
+        </w:rPr>
+      </w:pPr>
+      <w:r>
+        <w:rPr>
+          <w:rFonts w:ascii="Times New Roman" w:hAnsi="Times New Roman" w:cs="Times New Roman"/>
+        </w:rPr>
+        <w:t>Configuration 3: Closed lid, impedance matching</w:t>
       </w:r>
     </w:p>
     <w:p>
@@ -500,7 +474,13 @@
         <w:rPr>
           <w:rFonts w:ascii="Times New Roman" w:hAnsi="Times New Roman" w:cs="Times New Roman"/>
         </w:rPr>
-        <w:t>WWZMDiB Microphone</w:t>
+        <w:t>MAX4466</w:t>
+      </w:r>
+      <w:r>
+        <w:rPr>
+          <w:rFonts w:ascii="Times New Roman" w:hAnsi="Times New Roman" w:cs="Times New Roman"/>
+        </w:rPr>
+        <w:t xml:space="preserve"> Microphone</w:t>
       </w:r>
     </w:p>
     <w:p>
@@ -523,6 +503,12 @@
         <w:t>Resistors (10</w:t>
       </w:r>
       <m:oMath>
+        <m:r>
+          <w:rPr>
+            <w:rFonts w:ascii="Cambria Math" w:hAnsi="Cambria Math" w:cs="Times New Roman"/>
+          </w:rPr>
+          <m:t>k</m:t>
+        </m:r>
         <m:r>
           <m:rPr>
             <m:sty m:val="p"/>
@@ -632,9 +618,9 @@
           <w:noProof/>
         </w:rPr>
         <w:drawing>
-          <wp:inline distT="0" distB="0" distL="0" distR="0" wp14:anchorId="734451A3" wp14:editId="1F4F13EE">
-            <wp:extent cx="4364182" cy="2500546"/>
-            <wp:effectExtent l="0" t="0" r="0" b="0"/>
+          <wp:inline distT="0" distB="0" distL="0" distR="0" wp14:anchorId="734451A3" wp14:editId="0DB37849">
+            <wp:extent cx="3691467" cy="2115100"/>
+            <wp:effectExtent l="0" t="0" r="4445" b="0"/>
             <wp:docPr id="1623345975" name="Picture 1"/>
             <wp:cNvGraphicFramePr>
               <a:graphicFrameLocks xmlns:a="http://schemas.openxmlformats.org/drawingml/2006/main" noChangeAspect="1"/>
@@ -647,7 +633,7 @@
                     <pic:cNvPicPr/>
                   </pic:nvPicPr>
                   <pic:blipFill>
-                    <a:blip r:embed="rId7"/>
+                    <a:blip r:embed="rId6"/>
                     <a:stretch>
                       <a:fillRect/>
                     </a:stretch>
@@ -655,7 +641,7 @@
                   <pic:spPr>
                     <a:xfrm>
                       <a:off x="0" y="0"/>
-                      <a:ext cx="4373054" cy="2505629"/>
+                      <a:ext cx="3712875" cy="2127366"/>
                     </a:xfrm>
                     <a:prstGeom prst="rect">
                       <a:avLst/>
@@ -673,8 +659,10 @@
         <w:jc w:val="center"/>
         <w:rPr>
           <w:rFonts w:ascii="Times New Roman" w:hAnsi="Times New Roman" w:cs="Times New Roman"/>
-          <w:b/>
-          <w:bCs/>
+          <w:i/>
+          <w:iCs/>
+          <w:sz w:val="20"/>
+          <w:szCs w:val="20"/>
         </w:rPr>
       </w:pPr>
       <w:r>
@@ -707,7 +695,29 @@
           <w:sz w:val="20"/>
           <w:szCs w:val="20"/>
         </w:rPr>
-        <w:t>Wiring schematic for experiment (KiCad)</w:t>
+        <w:t>Wiring schematic for experiment (</w:t>
+      </w:r>
+      <w:proofErr w:type="spellStart"/>
+      <w:r>
+        <w:rPr>
+          <w:rFonts w:ascii="Times New Roman" w:hAnsi="Times New Roman" w:cs="Times New Roman"/>
+          <w:i/>
+          <w:iCs/>
+          <w:sz w:val="20"/>
+          <w:szCs w:val="20"/>
+        </w:rPr>
+        <w:t>KiCad</w:t>
+      </w:r>
+      <w:proofErr w:type="spellEnd"/>
+      <w:r>
+        <w:rPr>
+          <w:rFonts w:ascii="Times New Roman" w:hAnsi="Times New Roman" w:cs="Times New Roman"/>
+          <w:i/>
+          <w:iCs/>
+          <w:sz w:val="20"/>
+          <w:szCs w:val="20"/>
+        </w:rPr>
+        <w:t>)</w:t>
       </w:r>
     </w:p>
     <w:p>
@@ -729,17 +739,1326 @@
     </w:p>
     <w:p>
       <w:pPr>
-        <w:rPr>
-          <w:rFonts w:ascii="Times New Roman" w:hAnsi="Times New Roman" w:cs="Times New Roman"/>
-        </w:rPr>
-      </w:pPr>
-      <w:r>
-        <w:rPr>
-          <w:rFonts w:ascii="Times New Roman" w:hAnsi="Times New Roman" w:cs="Times New Roman"/>
-        </w:rPr>
-        <w:t xml:space="preserve">Reference : </w:t>
-      </w:r>
-      <w:hyperlink r:id="rId8" w:history="1">
+        <w:jc w:val="center"/>
+        <w:rPr>
+          <w:rFonts w:ascii="Times New Roman" w:hAnsi="Times New Roman" w:cs="Times New Roman"/>
+        </w:rPr>
+      </w:pPr>
+      <w:r>
+        <w:rPr>
+          <w:rFonts w:ascii="Times New Roman" w:hAnsi="Times New Roman" w:cs="Times New Roman"/>
+        </w:rPr>
+        <w:drawing>
+          <wp:inline distT="0" distB="0" distL="0" distR="0" wp14:anchorId="25F07C9B" wp14:editId="15FFC5F9">
+            <wp:extent cx="4131733" cy="1974932"/>
+            <wp:effectExtent l="0" t="0" r="2540" b="6350"/>
+            <wp:docPr id="1328533462" name="Picture 1"/>
+            <wp:cNvGraphicFramePr>
+              <a:graphicFrameLocks xmlns:a="http://schemas.openxmlformats.org/drawingml/2006/main" noChangeAspect="1"/>
+            </wp:cNvGraphicFramePr>
+            <a:graphic xmlns:a="http://schemas.openxmlformats.org/drawingml/2006/main">
+              <a:graphicData uri="http://schemas.openxmlformats.org/drawingml/2006/picture">
+                <pic:pic xmlns:pic="http://schemas.openxmlformats.org/drawingml/2006/picture">
+                  <pic:nvPicPr>
+                    <pic:cNvPr id="1328533462" name=""/>
+                    <pic:cNvPicPr/>
+                  </pic:nvPicPr>
+                  <pic:blipFill>
+                    <a:blip r:embed="rId7"/>
+                    <a:stretch>
+                      <a:fillRect/>
+                    </a:stretch>
+                  </pic:blipFill>
+                  <pic:spPr>
+                    <a:xfrm>
+                      <a:off x="0" y="0"/>
+                      <a:ext cx="4154049" cy="1985599"/>
+                    </a:xfrm>
+                    <a:prstGeom prst="rect">
+                      <a:avLst/>
+                    </a:prstGeom>
+                  </pic:spPr>
+                </pic:pic>
+              </a:graphicData>
+            </a:graphic>
+          </wp:inline>
+        </w:drawing>
+      </w:r>
+    </w:p>
+    <w:p>
+      <w:pPr>
+        <w:jc w:val="center"/>
+        <w:rPr>
+          <w:rFonts w:ascii="Times New Roman" w:eastAsiaTheme="minorEastAsia" w:hAnsi="Times New Roman" w:cs="Times New Roman"/>
+          <w:i/>
+          <w:iCs/>
+          <w:sz w:val="20"/>
+          <w:szCs w:val="20"/>
+        </w:rPr>
+      </w:pPr>
+      <w:r>
+        <w:rPr>
+          <w:rFonts w:ascii="Times New Roman" w:hAnsi="Times New Roman" w:cs="Times New Roman"/>
+          <w:b/>
+          <w:bCs/>
+          <w:i/>
+          <w:iCs/>
+          <w:sz w:val="20"/>
+          <w:szCs w:val="20"/>
+        </w:rPr>
+        <w:t xml:space="preserve">Fig </w:t>
+      </w:r>
+      <w:r>
+        <w:rPr>
+          <w:rFonts w:ascii="Times New Roman" w:hAnsi="Times New Roman" w:cs="Times New Roman"/>
+          <w:b/>
+          <w:bCs/>
+          <w:i/>
+          <w:iCs/>
+          <w:sz w:val="20"/>
+          <w:szCs w:val="20"/>
+        </w:rPr>
+        <w:t>x</w:t>
+      </w:r>
+      <w:r>
+        <w:rPr>
+          <w:rFonts w:ascii="Times New Roman" w:hAnsi="Times New Roman" w:cs="Times New Roman"/>
+          <w:b/>
+          <w:bCs/>
+          <w:i/>
+          <w:iCs/>
+          <w:sz w:val="20"/>
+          <w:szCs w:val="20"/>
+        </w:rPr>
+        <w:t>.</w:t>
+      </w:r>
+      <w:r>
+        <w:rPr>
+          <w:rFonts w:ascii="Times New Roman" w:hAnsi="Times New Roman" w:cs="Times New Roman"/>
+          <w:i/>
+          <w:iCs/>
+          <w:sz w:val="20"/>
+          <w:szCs w:val="20"/>
+        </w:rPr>
+        <w:t xml:space="preserve"> Circuit Setup (</w:t>
+      </w:r>
+      <w:r>
+        <w:rPr>
+          <w:rFonts w:ascii="Times New Roman" w:hAnsi="Times New Roman" w:cs="Times New Roman"/>
+          <w:i/>
+          <w:iCs/>
+          <w:sz w:val="20"/>
+          <w:szCs w:val="20"/>
+        </w:rPr>
+        <w:t>Note:</w:t>
+      </w:r>
+      <w:r>
+        <w:rPr>
+          <w:rFonts w:ascii="Times New Roman" w:hAnsi="Times New Roman" w:cs="Times New Roman"/>
+          <w:i/>
+          <w:iCs/>
+          <w:sz w:val="20"/>
+          <w:szCs w:val="20"/>
+        </w:rPr>
+        <w:t xml:space="preserve"> the </w:t>
+      </w:r>
+      <m:oMath>
+        <m:r>
+          <w:rPr>
+            <w:rFonts w:ascii="Cambria Math" w:hAnsi="Cambria Math" w:cs="Times New Roman"/>
+            <w:sz w:val="20"/>
+            <w:szCs w:val="20"/>
+          </w:rPr>
+          <m:t>10kΩ</m:t>
+        </m:r>
+      </m:oMath>
+      <w:r>
+        <w:rPr>
+          <w:rFonts w:ascii="Times New Roman" w:eastAsiaTheme="minorEastAsia" w:hAnsi="Times New Roman" w:cs="Times New Roman"/>
+          <w:i/>
+          <w:iCs/>
+          <w:sz w:val="20"/>
+          <w:szCs w:val="20"/>
+        </w:rPr>
+        <w:t xml:space="preserve"> resistor is only there in the </w:t>
+      </w:r>
+      <w:r>
+        <w:rPr>
+          <w:rFonts w:ascii="Times New Roman" w:eastAsiaTheme="minorEastAsia" w:hAnsi="Times New Roman" w:cs="Times New Roman"/>
+          <w:i/>
+          <w:iCs/>
+          <w:sz w:val="20"/>
+          <w:szCs w:val="20"/>
+        </w:rPr>
+        <w:t>C</w:t>
+      </w:r>
+      <w:r>
+        <w:rPr>
+          <w:rFonts w:ascii="Times New Roman" w:eastAsiaTheme="minorEastAsia" w:hAnsi="Times New Roman" w:cs="Times New Roman"/>
+          <w:i/>
+          <w:iCs/>
+          <w:sz w:val="20"/>
+          <w:szCs w:val="20"/>
+        </w:rPr>
+        <w:t>onfiguration 2</w:t>
+      </w:r>
+      <w:r>
+        <w:rPr>
+          <w:rFonts w:ascii="Times New Roman" w:eastAsiaTheme="minorEastAsia" w:hAnsi="Times New Roman" w:cs="Times New Roman"/>
+          <w:i/>
+          <w:iCs/>
+          <w:sz w:val="20"/>
+          <w:szCs w:val="20"/>
+        </w:rPr>
+        <w:t xml:space="preserve"> and 3)</w:t>
+      </w:r>
+      <w:r>
+        <w:rPr>
+          <w:rFonts w:ascii="Times New Roman" w:eastAsiaTheme="minorEastAsia" w:hAnsi="Times New Roman" w:cs="Times New Roman"/>
+          <w:i/>
+          <w:iCs/>
+          <w:sz w:val="20"/>
+          <w:szCs w:val="20"/>
+        </w:rPr>
+        <w:t xml:space="preserve"> (</w:t>
+      </w:r>
+      <w:r>
+        <w:rPr>
+          <w:rFonts w:ascii="Times New Roman" w:eastAsiaTheme="minorEastAsia" w:hAnsi="Times New Roman" w:cs="Times New Roman"/>
+          <w:i/>
+          <w:iCs/>
+          <w:sz w:val="20"/>
+          <w:szCs w:val="20"/>
+        </w:rPr>
+        <w:t>Engineering Projects, 2021</w:t>
+      </w:r>
+      <w:r>
+        <w:rPr>
+          <w:rFonts w:ascii="Times New Roman" w:eastAsiaTheme="minorEastAsia" w:hAnsi="Times New Roman" w:cs="Times New Roman"/>
+          <w:i/>
+          <w:iCs/>
+          <w:sz w:val="20"/>
+          <w:szCs w:val="20"/>
+        </w:rPr>
+        <w:t>)</w:t>
+      </w:r>
+    </w:p>
+    <w:p>
+      <w:pPr>
+        <w:jc w:val="center"/>
+        <w:rPr>
+          <w:rFonts w:ascii="Times New Roman" w:hAnsi="Times New Roman" w:cs="Times New Roman"/>
+          <w:i/>
+          <w:iCs/>
+          <w:sz w:val="20"/>
+          <w:szCs w:val="20"/>
+        </w:rPr>
+      </w:pPr>
+      <w:r>
+        <w:rPr>
+          <w:rFonts w:ascii="Times New Roman" w:hAnsi="Times New Roman" w:cs="Times New Roman"/>
+          <w:i/>
+          <w:iCs/>
+          <w:sz w:val="20"/>
+          <w:szCs w:val="20"/>
+        </w:rPr>
+        <w:lastRenderedPageBreak/>
+        <w:drawing>
+          <wp:inline distT="0" distB="0" distL="0" distR="0" wp14:anchorId="61D2703B" wp14:editId="123D173C">
+            <wp:extent cx="3810000" cy="2634029"/>
+            <wp:effectExtent l="0" t="0" r="0" b="0"/>
+            <wp:docPr id="1358921570" name="Picture 1"/>
+            <wp:cNvGraphicFramePr>
+              <a:graphicFrameLocks xmlns:a="http://schemas.openxmlformats.org/drawingml/2006/main" noChangeAspect="1"/>
+            </wp:cNvGraphicFramePr>
+            <a:graphic xmlns:a="http://schemas.openxmlformats.org/drawingml/2006/main">
+              <a:graphicData uri="http://schemas.openxmlformats.org/drawingml/2006/picture">
+                <pic:pic xmlns:pic="http://schemas.openxmlformats.org/drawingml/2006/picture">
+                  <pic:nvPicPr>
+                    <pic:cNvPr id="1358921570" name=""/>
+                    <pic:cNvPicPr/>
+                  </pic:nvPicPr>
+                  <pic:blipFill>
+                    <a:blip r:embed="rId8"/>
+                    <a:stretch>
+                      <a:fillRect/>
+                    </a:stretch>
+                  </pic:blipFill>
+                  <pic:spPr>
+                    <a:xfrm>
+                      <a:off x="0" y="0"/>
+                      <a:ext cx="3828270" cy="2646660"/>
+                    </a:xfrm>
+                    <a:prstGeom prst="rect">
+                      <a:avLst/>
+                    </a:prstGeom>
+                  </pic:spPr>
+                </pic:pic>
+              </a:graphicData>
+            </a:graphic>
+          </wp:inline>
+        </w:drawing>
+      </w:r>
+    </w:p>
+    <w:p>
+      <w:pPr>
+        <w:jc w:val="center"/>
+        <w:rPr>
+          <w:rFonts w:ascii="Times New Roman" w:hAnsi="Times New Roman" w:cs="Times New Roman"/>
+          <w:i/>
+          <w:iCs/>
+          <w:sz w:val="20"/>
+          <w:szCs w:val="20"/>
+        </w:rPr>
+      </w:pPr>
+      <w:r>
+        <w:rPr>
+          <w:rFonts w:ascii="Times New Roman" w:hAnsi="Times New Roman" w:cs="Times New Roman"/>
+          <w:b/>
+          <w:bCs/>
+          <w:i/>
+          <w:iCs/>
+          <w:sz w:val="20"/>
+          <w:szCs w:val="20"/>
+        </w:rPr>
+        <w:t xml:space="preserve">Fig </w:t>
+      </w:r>
+      <w:r>
+        <w:rPr>
+          <w:rFonts w:ascii="Times New Roman" w:hAnsi="Times New Roman" w:cs="Times New Roman"/>
+          <w:b/>
+          <w:bCs/>
+          <w:i/>
+          <w:iCs/>
+          <w:sz w:val="20"/>
+          <w:szCs w:val="20"/>
+        </w:rPr>
+        <w:t>x</w:t>
+      </w:r>
+      <w:r>
+        <w:rPr>
+          <w:rFonts w:ascii="Times New Roman" w:hAnsi="Times New Roman" w:cs="Times New Roman"/>
+          <w:b/>
+          <w:bCs/>
+          <w:i/>
+          <w:iCs/>
+          <w:sz w:val="20"/>
+          <w:szCs w:val="20"/>
+        </w:rPr>
+        <w:t>.</w:t>
+      </w:r>
+      <w:r>
+        <w:rPr>
+          <w:rFonts w:ascii="Times New Roman" w:hAnsi="Times New Roman" w:cs="Times New Roman"/>
+          <w:i/>
+          <w:iCs/>
+          <w:sz w:val="20"/>
+          <w:szCs w:val="20"/>
+        </w:rPr>
+        <w:t xml:space="preserve"> </w:t>
+      </w:r>
+      <w:r>
+        <w:rPr>
+          <w:rFonts w:ascii="Times New Roman" w:hAnsi="Times New Roman" w:cs="Times New Roman"/>
+          <w:i/>
+          <w:iCs/>
+          <w:sz w:val="20"/>
+          <w:szCs w:val="20"/>
+        </w:rPr>
+        <w:t>Box in which circuit is placed (closed only in Configuration 3)</w:t>
+      </w:r>
+    </w:p>
+    <w:p>
+      <w:pPr>
+        <w:rPr>
+          <w:rFonts w:ascii="Times New Roman" w:hAnsi="Times New Roman" w:cs="Times New Roman"/>
+          <w:b/>
+          <w:bCs/>
+        </w:rPr>
+      </w:pPr>
+      <w:r>
+        <w:rPr>
+          <w:rFonts w:ascii="Times New Roman" w:hAnsi="Times New Roman" w:cs="Times New Roman"/>
+          <w:b/>
+          <w:bCs/>
+        </w:rPr>
+        <w:t>Data Acquisition</w:t>
+      </w:r>
+      <w:r>
+        <w:rPr>
+          <w:rFonts w:ascii="Times New Roman" w:hAnsi="Times New Roman" w:cs="Times New Roman"/>
+          <w:b/>
+          <w:bCs/>
+        </w:rPr>
+        <w:t>:</w:t>
+      </w:r>
+    </w:p>
+    <w:p>
+      <w:pPr>
+        <w:rPr>
+          <w:rFonts w:ascii="Times New Roman" w:hAnsi="Times New Roman" w:cs="Times New Roman"/>
+        </w:rPr>
+      </w:pPr>
+      <w:r>
+        <w:rPr>
+          <w:rFonts w:ascii="Times New Roman" w:hAnsi="Times New Roman" w:cs="Times New Roman"/>
+        </w:rPr>
+        <w:t>Microphone data was sampled at 1 Hz using the ADS1115 connected to the Raspberry Pi 4B, collecting a total of 86,400 samples over a 24-hour period. The MAX4466 microphone output was connected directly to ADC channel A0, with the onboard gain potentiometer at its default setting</w:t>
+      </w:r>
+      <w:r>
+        <w:rPr>
+          <w:rFonts w:ascii="Times New Roman" w:hAnsi="Times New Roman" w:cs="Times New Roman"/>
+        </w:rPr>
+        <w:t xml:space="preserve">. </w:t>
+      </w:r>
+      <w:r>
+        <w:rPr>
+          <w:rFonts w:ascii="Times New Roman" w:hAnsi="Times New Roman" w:cs="Times New Roman"/>
+        </w:rPr>
+        <w:t>Data collection was performed on the Raspberry Pi 4B using Python 3.9 running on Raspberry Pi OS, with the Adafruit_ADS1x15 library for ADC readings. The collected data was saved as CSV files and later transferred to a desktop computer for processing and analysis</w:t>
+      </w:r>
+    </w:p>
+    <w:p>
+      <w:pPr>
+        <w:rPr>
+          <w:rFonts w:ascii="Times New Roman" w:hAnsi="Times New Roman" w:cs="Times New Roman"/>
+          <w:b/>
+          <w:bCs/>
+        </w:rPr>
+      </w:pPr>
+      <w:r>
+        <w:rPr>
+          <w:rFonts w:ascii="Times New Roman" w:hAnsi="Times New Roman" w:cs="Times New Roman"/>
+          <w:b/>
+          <w:bCs/>
+        </w:rPr>
+        <w:t>Data Analysis:</w:t>
+      </w:r>
+    </w:p>
+    <w:p>
+      <w:pPr>
+        <w:rPr>
+          <w:rFonts w:ascii="Times New Roman" w:hAnsi="Times New Roman" w:cs="Times New Roman"/>
+        </w:rPr>
+      </w:pPr>
+      <w:r>
+        <w:rPr>
+          <w:rFonts w:ascii="Times New Roman" w:hAnsi="Times New Roman" w:cs="Times New Roman"/>
+        </w:rPr>
+        <w:t xml:space="preserve">On the desktop, Python libraries including </w:t>
+      </w:r>
+      <w:proofErr w:type="spellStart"/>
+      <w:r>
+        <w:rPr>
+          <w:rFonts w:ascii="Times New Roman" w:hAnsi="Times New Roman" w:cs="Times New Roman"/>
+          <w:i/>
+          <w:iCs/>
+        </w:rPr>
+        <w:t>numpy</w:t>
+      </w:r>
+      <w:proofErr w:type="spellEnd"/>
+      <w:r>
+        <w:rPr>
+          <w:rFonts w:ascii="Times New Roman" w:hAnsi="Times New Roman" w:cs="Times New Roman"/>
+        </w:rPr>
+        <w:t xml:space="preserve">, </w:t>
+      </w:r>
+      <w:r>
+        <w:rPr>
+          <w:rFonts w:ascii="Times New Roman" w:hAnsi="Times New Roman" w:cs="Times New Roman"/>
+          <w:i/>
+          <w:iCs/>
+        </w:rPr>
+        <w:t>matplotlib</w:t>
+      </w:r>
+      <w:r>
+        <w:rPr>
+          <w:rFonts w:ascii="Times New Roman" w:hAnsi="Times New Roman" w:cs="Times New Roman"/>
+        </w:rPr>
+        <w:t xml:space="preserve">, and </w:t>
+      </w:r>
+      <w:proofErr w:type="spellStart"/>
+      <w:r>
+        <w:rPr>
+          <w:rFonts w:ascii="Times New Roman" w:hAnsi="Times New Roman" w:cs="Times New Roman"/>
+          <w:i/>
+          <w:iCs/>
+        </w:rPr>
+        <w:t>scipy</w:t>
+      </w:r>
+      <w:proofErr w:type="spellEnd"/>
+      <w:r>
+        <w:rPr>
+          <w:rFonts w:ascii="Times New Roman" w:hAnsi="Times New Roman" w:cs="Times New Roman"/>
+        </w:rPr>
+        <w:t xml:space="preserve"> were used. Power Spectral Density (PSD) was computed using Welch’s method (</w:t>
+      </w:r>
+      <w:proofErr w:type="spellStart"/>
+      <w:proofErr w:type="gramStart"/>
+      <w:r>
+        <w:rPr>
+          <w:rFonts w:ascii="Times New Roman" w:hAnsi="Times New Roman" w:cs="Times New Roman"/>
+        </w:rPr>
+        <w:t>scipy.signal</w:t>
+      </w:r>
+      <w:proofErr w:type="gramEnd"/>
+      <w:r>
+        <w:rPr>
+          <w:rFonts w:ascii="Times New Roman" w:hAnsi="Times New Roman" w:cs="Times New Roman"/>
+        </w:rPr>
+        <w:t>.welch</w:t>
+      </w:r>
+      <w:proofErr w:type="spellEnd"/>
+      <w:r>
+        <w:rPr>
+          <w:rFonts w:ascii="Times New Roman" w:hAnsi="Times New Roman" w:cs="Times New Roman"/>
+        </w:rPr>
+        <w:t>), and frequency (Bode) plots were generated to analyze the noise characteristics.</w:t>
+      </w:r>
+    </w:p>
+    <w:p>
+      <w:pPr>
+        <w:rPr>
+          <w:rFonts w:ascii="Times New Roman" w:hAnsi="Times New Roman" w:cs="Times New Roman"/>
+          <w:b/>
+          <w:bCs/>
+        </w:rPr>
+      </w:pPr>
+      <w:r>
+        <w:rPr>
+          <w:rFonts w:ascii="Times New Roman" w:hAnsi="Times New Roman" w:cs="Times New Roman"/>
+          <w:b/>
+          <w:bCs/>
+        </w:rPr>
+        <w:t>Procedure:</w:t>
+      </w:r>
+    </w:p>
+    <w:p>
+      <w:pPr>
+        <w:pStyle w:val="ListParagraph"/>
+        <w:numPr>
+          <w:ilvl w:val="0"/>
+          <w:numId w:val="8"/>
+        </w:numPr>
+        <w:rPr>
+          <w:rFonts w:ascii="Times New Roman" w:hAnsi="Times New Roman" w:cs="Times New Roman"/>
+        </w:rPr>
+      </w:pPr>
+      <w:r>
+        <w:rPr>
+          <w:rFonts w:ascii="Times New Roman" w:hAnsi="Times New Roman" w:cs="Times New Roman"/>
+        </w:rPr>
+        <w:t xml:space="preserve">Setup experimental setup following the schematic above in the box with the lid open and no resistor (R1) between the sensor and ground </w:t>
+      </w:r>
+      <w:r>
+        <w:rPr>
+          <w:rFonts w:ascii="Times New Roman" w:hAnsi="Times New Roman" w:cs="Times New Roman"/>
+          <w:i/>
+          <w:iCs/>
+        </w:rPr>
+        <w:t>(Configuration 1)</w:t>
+      </w:r>
+    </w:p>
+    <w:p>
+      <w:pPr>
+        <w:pStyle w:val="ListParagraph"/>
+        <w:numPr>
+          <w:ilvl w:val="0"/>
+          <w:numId w:val="8"/>
+        </w:numPr>
+        <w:rPr>
+          <w:rFonts w:ascii="Times New Roman" w:hAnsi="Times New Roman" w:cs="Times New Roman"/>
+        </w:rPr>
+      </w:pPr>
+      <w:r>
+        <w:rPr>
+          <w:rFonts w:ascii="Times New Roman" w:hAnsi="Times New Roman" w:cs="Times New Roman"/>
+        </w:rPr>
+        <w:t xml:space="preserve">Collect microphone data for 24 hours.  </w:t>
+      </w:r>
+    </w:p>
+    <w:p>
+      <w:pPr>
+        <w:pStyle w:val="ListParagraph"/>
+        <w:numPr>
+          <w:ilvl w:val="0"/>
+          <w:numId w:val="8"/>
+        </w:numPr>
+        <w:rPr>
+          <w:rFonts w:ascii="Times New Roman" w:hAnsi="Times New Roman" w:cs="Times New Roman"/>
+        </w:rPr>
+      </w:pPr>
+      <w:r>
+        <w:rPr>
+          <w:rFonts w:ascii="Times New Roman" w:hAnsi="Times New Roman" w:cs="Times New Roman"/>
+        </w:rPr>
+        <w:t>Save and import data to Desktop</w:t>
+      </w:r>
+    </w:p>
+    <w:p>
+      <w:pPr>
+        <w:pStyle w:val="ListParagraph"/>
+        <w:numPr>
+          <w:ilvl w:val="0"/>
+          <w:numId w:val="8"/>
+        </w:numPr>
+        <w:rPr>
+          <w:rFonts w:ascii="Times New Roman" w:hAnsi="Times New Roman" w:cs="Times New Roman"/>
+        </w:rPr>
+      </w:pPr>
+      <w:r>
+        <w:rPr>
+          <w:rFonts w:ascii="Times New Roman" w:hAnsi="Times New Roman" w:cs="Times New Roman"/>
+        </w:rPr>
+        <w:t xml:space="preserve">Plot </w:t>
+      </w:r>
+      <w:r>
+        <w:rPr>
+          <w:rFonts w:ascii="Times New Roman" w:hAnsi="Times New Roman" w:cs="Times New Roman"/>
+        </w:rPr>
+        <w:t xml:space="preserve">Power Spectral Density (PSD) </w:t>
+      </w:r>
+      <w:r>
+        <w:rPr>
+          <w:rFonts w:ascii="Times New Roman" w:hAnsi="Times New Roman" w:cs="Times New Roman"/>
+        </w:rPr>
+        <w:t>plot for the data collected for data set using python</w:t>
+      </w:r>
+    </w:p>
+    <w:p>
+      <w:pPr>
+        <w:pStyle w:val="ListParagraph"/>
+        <w:numPr>
+          <w:ilvl w:val="0"/>
+          <w:numId w:val="8"/>
+        </w:numPr>
+        <w:rPr>
+          <w:rFonts w:ascii="Times New Roman" w:hAnsi="Times New Roman" w:cs="Times New Roman"/>
+          <w:b/>
+          <w:bCs/>
+        </w:rPr>
+      </w:pPr>
+      <w:r>
+        <w:rPr>
+          <w:rFonts w:ascii="Times New Roman" w:hAnsi="Times New Roman" w:cs="Times New Roman"/>
+        </w:rPr>
+        <w:t xml:space="preserve">Run the previous steps in the following configurations </w:t>
+      </w:r>
+      <w:r>
+        <w:rPr>
+          <w:rFonts w:ascii="Times New Roman" w:hAnsi="Times New Roman" w:cs="Times New Roman"/>
+          <w:b/>
+          <w:bCs/>
+        </w:rPr>
+        <w:t>(EXTRA)</w:t>
+      </w:r>
+    </w:p>
+    <w:p>
+      <w:pPr>
+        <w:pStyle w:val="ListParagraph"/>
+        <w:numPr>
+          <w:ilvl w:val="1"/>
+          <w:numId w:val="8"/>
+        </w:numPr>
+        <w:rPr>
+          <w:rFonts w:ascii="Times New Roman" w:hAnsi="Times New Roman" w:cs="Times New Roman"/>
+        </w:rPr>
+      </w:pPr>
+      <w:r>
+        <w:rPr>
+          <w:rFonts w:ascii="Times New Roman" w:hAnsi="Times New Roman" w:cs="Times New Roman"/>
+        </w:rPr>
+        <w:t xml:space="preserve">Open lid but with </w:t>
+      </w:r>
+      <m:oMath>
+        <m:r>
+          <w:rPr>
+            <w:rFonts w:ascii="Cambria Math" w:hAnsi="Cambria Math" w:cs="Times New Roman"/>
+          </w:rPr>
+          <m:t>10k</m:t>
+        </m:r>
+        <m:r>
+          <m:rPr>
+            <m:sty m:val="p"/>
+          </m:rPr>
+          <w:rPr>
+            <w:rFonts w:ascii="Cambria Math" w:hAnsi="Cambria Math" w:cs="Times New Roman"/>
+          </w:rPr>
+          <m:t>Ω</m:t>
+        </m:r>
+      </m:oMath>
+      <w:r>
+        <w:rPr>
+          <w:rFonts w:ascii="Times New Roman" w:eastAsiaTheme="minorEastAsia" w:hAnsi="Times New Roman" w:cs="Times New Roman"/>
+        </w:rPr>
+        <w:t xml:space="preserve"> resistor between ground and sensor </w:t>
+      </w:r>
+      <w:r>
+        <w:rPr>
+          <w:rFonts w:ascii="Times New Roman" w:hAnsi="Times New Roman" w:cs="Times New Roman"/>
+          <w:i/>
+          <w:iCs/>
+        </w:rPr>
+        <w:t xml:space="preserve">(Configuration </w:t>
+      </w:r>
+      <w:r>
+        <w:rPr>
+          <w:rFonts w:ascii="Times New Roman" w:hAnsi="Times New Roman" w:cs="Times New Roman"/>
+          <w:i/>
+          <w:iCs/>
+        </w:rPr>
+        <w:t>2</w:t>
+      </w:r>
+      <w:r>
+        <w:rPr>
+          <w:rFonts w:ascii="Times New Roman" w:hAnsi="Times New Roman" w:cs="Times New Roman"/>
+          <w:i/>
+          <w:iCs/>
+        </w:rPr>
+        <w:t>)</w:t>
+      </w:r>
+    </w:p>
+    <w:p>
+      <w:pPr>
+        <w:pStyle w:val="ListParagraph"/>
+        <w:numPr>
+          <w:ilvl w:val="1"/>
+          <w:numId w:val="8"/>
+        </w:numPr>
+        <w:rPr>
+          <w:rFonts w:ascii="Times New Roman" w:hAnsi="Times New Roman" w:cs="Times New Roman"/>
+        </w:rPr>
+      </w:pPr>
+      <w:r>
+        <w:rPr>
+          <w:rFonts w:ascii="Times New Roman" w:eastAsiaTheme="minorEastAsia" w:hAnsi="Times New Roman" w:cs="Times New Roman"/>
+        </w:rPr>
+        <w:t xml:space="preserve">Closed lid and </w:t>
+      </w:r>
+      <m:oMath>
+        <m:r>
+          <w:rPr>
+            <w:rFonts w:ascii="Cambria Math" w:hAnsi="Cambria Math" w:cs="Times New Roman"/>
+          </w:rPr>
+          <m:t>10k</m:t>
+        </m:r>
+        <m:r>
+          <m:rPr>
+            <m:sty m:val="p"/>
+          </m:rPr>
+          <w:rPr>
+            <w:rFonts w:ascii="Cambria Math" w:hAnsi="Cambria Math" w:cs="Times New Roman"/>
+          </w:rPr>
+          <m:t>Ω</m:t>
+        </m:r>
+      </m:oMath>
+      <w:r>
+        <w:rPr>
+          <w:rFonts w:ascii="Times New Roman" w:eastAsiaTheme="minorEastAsia" w:hAnsi="Times New Roman" w:cs="Times New Roman"/>
+        </w:rPr>
+        <w:t xml:space="preserve"> resistor between ground and sensor </w:t>
+      </w:r>
+      <w:r>
+        <w:rPr>
+          <w:rFonts w:ascii="Times New Roman" w:hAnsi="Times New Roman" w:cs="Times New Roman"/>
+          <w:i/>
+          <w:iCs/>
+        </w:rPr>
+        <w:t xml:space="preserve">(Configuration </w:t>
+      </w:r>
+      <w:r>
+        <w:rPr>
+          <w:rFonts w:ascii="Times New Roman" w:hAnsi="Times New Roman" w:cs="Times New Roman"/>
+          <w:i/>
+          <w:iCs/>
+        </w:rPr>
+        <w:t>3</w:t>
+      </w:r>
+      <w:r>
+        <w:rPr>
+          <w:rFonts w:ascii="Times New Roman" w:hAnsi="Times New Roman" w:cs="Times New Roman"/>
+          <w:i/>
+          <w:iCs/>
+        </w:rPr>
+        <w:t>)</w:t>
+      </w:r>
+    </w:p>
+    <w:p>
+      <w:pPr>
+        <w:rPr>
+          <w:rFonts w:ascii="Times New Roman" w:hAnsi="Times New Roman" w:cs="Times New Roman"/>
+        </w:rPr>
+      </w:pPr>
+    </w:p>
+    <w:p>
+      <w:pPr>
+        <w:pStyle w:val="Heading1"/>
+        <w:numPr>
+          <w:ilvl w:val="0"/>
+          <w:numId w:val="1"/>
+        </w:numPr>
+        <w:rPr>
+          <w:rFonts w:ascii="Times New Roman" w:hAnsi="Times New Roman" w:cs="Times New Roman"/>
+          <w:b/>
+          <w:bCs/>
+          <w:color w:val="auto"/>
+          <w:sz w:val="28"/>
+          <w:szCs w:val="28"/>
+        </w:rPr>
+      </w:pPr>
+      <w:r>
+        <w:rPr>
+          <w:rFonts w:ascii="Times New Roman" w:hAnsi="Times New Roman" w:cs="Times New Roman"/>
+          <w:b/>
+          <w:bCs/>
+          <w:color w:val="auto"/>
+          <w:sz w:val="28"/>
+          <w:szCs w:val="28"/>
+        </w:rPr>
+        <w:lastRenderedPageBreak/>
+        <w:t>Results</w:t>
+      </w:r>
+      <w:r>
+        <w:rPr>
+          <w:rFonts w:ascii="Times New Roman" w:hAnsi="Times New Roman" w:cs="Times New Roman"/>
+          <w:b/>
+          <w:bCs/>
+          <w:color w:val="auto"/>
+          <w:sz w:val="28"/>
+          <w:szCs w:val="28"/>
+        </w:rPr>
+        <w:t>:</w:t>
+      </w:r>
+    </w:p>
+    <w:p>
+      <w:pPr>
+        <w:rPr>
+          <w:rFonts w:ascii="Times New Roman" w:hAnsi="Times New Roman" w:cs="Times New Roman"/>
+          <w:b/>
+          <w:bCs/>
+        </w:rPr>
+      </w:pPr>
+      <w:r>
+        <w:rPr>
+          <w:rFonts w:ascii="Times New Roman" w:hAnsi="Times New Roman" w:cs="Times New Roman"/>
+          <w:b/>
+          <w:bCs/>
+        </w:rPr>
+        <w:t>Configuration 1</w:t>
+      </w:r>
+      <w:r>
+        <w:rPr>
+          <w:rFonts w:ascii="Times New Roman" w:hAnsi="Times New Roman" w:cs="Times New Roman"/>
+          <w:b/>
+          <w:bCs/>
+        </w:rPr>
+        <w:t>:</w:t>
+      </w:r>
+    </w:p>
+    <w:p>
+      <w:pPr>
+        <w:jc w:val="center"/>
+        <w:rPr>
+          <w:rFonts w:ascii="Times New Roman" w:hAnsi="Times New Roman" w:cs="Times New Roman"/>
+          <w:b/>
+          <w:bCs/>
+        </w:rPr>
+      </w:pPr>
+      <w:r>
+        <w:rPr>
+          <w:rFonts w:ascii="Times New Roman" w:hAnsi="Times New Roman" w:cs="Times New Roman"/>
+          <w:b/>
+          <w:bCs/>
+        </w:rPr>
+        <w:drawing>
+          <wp:inline distT="0" distB="0" distL="0" distR="0" wp14:anchorId="3F677D85" wp14:editId="188E931C">
+            <wp:extent cx="4655820" cy="3155114"/>
+            <wp:effectExtent l="0" t="0" r="0" b="7620"/>
+            <wp:docPr id="1504148333" name="Picture 1"/>
+            <wp:cNvGraphicFramePr>
+              <a:graphicFrameLocks xmlns:a="http://schemas.openxmlformats.org/drawingml/2006/main" noChangeAspect="1"/>
+            </wp:cNvGraphicFramePr>
+            <a:graphic xmlns:a="http://schemas.openxmlformats.org/drawingml/2006/main">
+              <a:graphicData uri="http://schemas.openxmlformats.org/drawingml/2006/picture">
+                <pic:pic xmlns:pic="http://schemas.openxmlformats.org/drawingml/2006/picture">
+                  <pic:nvPicPr>
+                    <pic:cNvPr id="1504148333" name=""/>
+                    <pic:cNvPicPr/>
+                  </pic:nvPicPr>
+                  <pic:blipFill>
+                    <a:blip r:embed="rId9"/>
+                    <a:stretch>
+                      <a:fillRect/>
+                    </a:stretch>
+                  </pic:blipFill>
+                  <pic:spPr>
+                    <a:xfrm>
+                      <a:off x="0" y="0"/>
+                      <a:ext cx="4659567" cy="3157653"/>
+                    </a:xfrm>
+                    <a:prstGeom prst="rect">
+                      <a:avLst/>
+                    </a:prstGeom>
+                  </pic:spPr>
+                </pic:pic>
+              </a:graphicData>
+            </a:graphic>
+          </wp:inline>
+        </w:drawing>
+      </w:r>
+    </w:p>
+    <w:p>
+      <w:pPr>
+        <w:jc w:val="center"/>
+        <w:rPr>
+          <w:rFonts w:ascii="Times New Roman" w:hAnsi="Times New Roman" w:cs="Times New Roman"/>
+          <w:i/>
+          <w:iCs/>
+          <w:sz w:val="20"/>
+          <w:szCs w:val="20"/>
+        </w:rPr>
+      </w:pPr>
+      <w:r>
+        <w:rPr>
+          <w:rFonts w:ascii="Times New Roman" w:hAnsi="Times New Roman" w:cs="Times New Roman"/>
+          <w:b/>
+          <w:bCs/>
+          <w:i/>
+          <w:iCs/>
+          <w:sz w:val="20"/>
+          <w:szCs w:val="20"/>
+        </w:rPr>
+        <w:t>Fig x.</w:t>
+      </w:r>
+      <w:r>
+        <w:rPr>
+          <w:rFonts w:ascii="Times New Roman" w:hAnsi="Times New Roman" w:cs="Times New Roman"/>
+          <w:i/>
+          <w:iCs/>
+          <w:sz w:val="20"/>
+          <w:szCs w:val="20"/>
+        </w:rPr>
+        <w:t xml:space="preserve"> </w:t>
+      </w:r>
+      <w:r>
+        <w:rPr>
+          <w:rFonts w:ascii="Times New Roman" w:hAnsi="Times New Roman" w:cs="Times New Roman"/>
+          <w:i/>
+          <w:iCs/>
+          <w:sz w:val="20"/>
+          <w:szCs w:val="20"/>
+        </w:rPr>
+        <w:t xml:space="preserve">Frequency (Hz) vs </w:t>
+      </w:r>
+      <w:r>
+        <w:rPr>
+          <w:rFonts w:ascii="Times New Roman" w:hAnsi="Times New Roman" w:cs="Times New Roman"/>
+          <w:i/>
+          <w:iCs/>
+          <w:sz w:val="20"/>
+          <w:szCs w:val="20"/>
+        </w:rPr>
+        <w:t>PSD</w:t>
+      </w:r>
+      <w:r>
+        <w:rPr>
+          <w:rFonts w:ascii="Times New Roman" w:hAnsi="Times New Roman" w:cs="Times New Roman"/>
+          <w:i/>
+          <w:iCs/>
+          <w:sz w:val="20"/>
+          <w:szCs w:val="20"/>
+        </w:rPr>
+        <w:t xml:space="preserve"> (dB/Hz) plot</w:t>
+      </w:r>
+      <w:r>
+        <w:rPr>
+          <w:rFonts w:ascii="Times New Roman" w:hAnsi="Times New Roman" w:cs="Times New Roman"/>
+          <w:i/>
+          <w:iCs/>
+          <w:sz w:val="20"/>
+          <w:szCs w:val="20"/>
+        </w:rPr>
+        <w:t xml:space="preserve"> for Configuration 1</w:t>
+      </w:r>
+    </w:p>
+    <w:p>
+      <w:pPr>
+        <w:rPr>
+          <w:rFonts w:ascii="Times New Roman" w:hAnsi="Times New Roman" w:cs="Times New Roman"/>
+          <w:b/>
+          <w:bCs/>
+        </w:rPr>
+      </w:pPr>
+      <w:r>
+        <w:rPr>
+          <w:rFonts w:ascii="Times New Roman" w:hAnsi="Times New Roman" w:cs="Times New Roman"/>
+          <w:b/>
+          <w:bCs/>
+        </w:rPr>
+        <w:t>Configuration 2</w:t>
+      </w:r>
+      <w:r>
+        <w:rPr>
+          <w:rFonts w:ascii="Times New Roman" w:hAnsi="Times New Roman" w:cs="Times New Roman"/>
+          <w:b/>
+          <w:bCs/>
+        </w:rPr>
+        <w:t>:</w:t>
+      </w:r>
+      <w:r>
+        <w:rPr>
+          <w:rFonts w:ascii="Times New Roman" w:hAnsi="Times New Roman" w:cs="Times New Roman"/>
+          <w:b/>
+          <w:bCs/>
+        </w:rPr>
+        <w:t xml:space="preserve"> (EXTRA)</w:t>
+      </w:r>
+    </w:p>
+    <w:p>
+      <w:pPr>
+        <w:jc w:val="center"/>
+        <w:rPr>
+          <w:rFonts w:ascii="Times New Roman" w:hAnsi="Times New Roman" w:cs="Times New Roman"/>
+          <w:i/>
+          <w:iCs/>
+          <w:sz w:val="20"/>
+          <w:szCs w:val="20"/>
+        </w:rPr>
+      </w:pPr>
+      <w:r>
+        <w:rPr>
+          <w:rFonts w:ascii="Times New Roman" w:hAnsi="Times New Roman" w:cs="Times New Roman"/>
+          <w:b/>
+          <w:bCs/>
+          <w:i/>
+          <w:iCs/>
+          <w:sz w:val="20"/>
+          <w:szCs w:val="20"/>
+        </w:rPr>
+        <w:t>Fig x.</w:t>
+      </w:r>
+      <w:r>
+        <w:rPr>
+          <w:rFonts w:ascii="Times New Roman" w:hAnsi="Times New Roman" w:cs="Times New Roman"/>
+          <w:i/>
+          <w:iCs/>
+          <w:sz w:val="20"/>
+          <w:szCs w:val="20"/>
+        </w:rPr>
+        <w:t xml:space="preserve"> Frequency (Hz) vs PSD (d</w:t>
+      </w:r>
+      <w:r>
+        <w:rPr>
+          <w:rFonts w:ascii="Times New Roman" w:hAnsi="Times New Roman" w:cs="Times New Roman"/>
+          <w:i/>
+          <w:iCs/>
+          <w:sz w:val="20"/>
+          <w:szCs w:val="20"/>
+        </w:rPr>
+        <w:t>B</w:t>
+      </w:r>
+      <w:r>
+        <w:rPr>
+          <w:rFonts w:ascii="Times New Roman" w:hAnsi="Times New Roman" w:cs="Times New Roman"/>
+          <w:i/>
+          <w:iCs/>
+          <w:sz w:val="20"/>
+          <w:szCs w:val="20"/>
+        </w:rPr>
+        <w:t>/</w:t>
+      </w:r>
+      <w:r>
+        <w:rPr>
+          <w:rFonts w:ascii="Times New Roman" w:hAnsi="Times New Roman" w:cs="Times New Roman"/>
+          <w:i/>
+          <w:iCs/>
+          <w:sz w:val="20"/>
+          <w:szCs w:val="20"/>
+        </w:rPr>
+        <w:t>Hz) plot</w:t>
+      </w:r>
+      <w:r>
+        <w:rPr>
+          <w:rFonts w:ascii="Times New Roman" w:hAnsi="Times New Roman" w:cs="Times New Roman"/>
+          <w:i/>
+          <w:iCs/>
+          <w:sz w:val="20"/>
+          <w:szCs w:val="20"/>
+        </w:rPr>
+        <w:t xml:space="preserve"> for Configuration 1</w:t>
+      </w:r>
+    </w:p>
+    <w:p>
+      <w:pPr>
+        <w:rPr>
+          <w:rFonts w:ascii="Times New Roman" w:hAnsi="Times New Roman" w:cs="Times New Roman"/>
+          <w:b/>
+          <w:bCs/>
+        </w:rPr>
+      </w:pPr>
+      <w:r>
+        <w:rPr>
+          <w:rFonts w:ascii="Times New Roman" w:hAnsi="Times New Roman" w:cs="Times New Roman"/>
+          <w:b/>
+          <w:bCs/>
+        </w:rPr>
+        <w:t>Configuration 3</w:t>
+      </w:r>
+      <w:r>
+        <w:rPr>
+          <w:rFonts w:ascii="Times New Roman" w:hAnsi="Times New Roman" w:cs="Times New Roman"/>
+          <w:b/>
+          <w:bCs/>
+        </w:rPr>
+        <w:t>:</w:t>
+      </w:r>
+      <w:r>
+        <w:rPr>
+          <w:rFonts w:ascii="Times New Roman" w:hAnsi="Times New Roman" w:cs="Times New Roman"/>
+          <w:b/>
+          <w:bCs/>
+        </w:rPr>
+        <w:t xml:space="preserve"> (EXTRA)</w:t>
+      </w:r>
+    </w:p>
+    <w:p>
+      <w:pPr>
+        <w:jc w:val="center"/>
+        <w:rPr>
+          <w:rFonts w:ascii="Times New Roman" w:hAnsi="Times New Roman" w:cs="Times New Roman"/>
+          <w:i/>
+          <w:iCs/>
+          <w:sz w:val="20"/>
+          <w:szCs w:val="20"/>
+        </w:rPr>
+      </w:pPr>
+      <w:r>
+        <w:rPr>
+          <w:rFonts w:ascii="Times New Roman" w:hAnsi="Times New Roman" w:cs="Times New Roman"/>
+          <w:b/>
+          <w:bCs/>
+          <w:i/>
+          <w:iCs/>
+          <w:sz w:val="20"/>
+          <w:szCs w:val="20"/>
+        </w:rPr>
+        <w:t>Fig x.</w:t>
+      </w:r>
+      <w:r>
+        <w:rPr>
+          <w:rFonts w:ascii="Times New Roman" w:hAnsi="Times New Roman" w:cs="Times New Roman"/>
+          <w:i/>
+          <w:iCs/>
+          <w:sz w:val="20"/>
+          <w:szCs w:val="20"/>
+        </w:rPr>
+        <w:t xml:space="preserve"> Frequency (Hz) vs PSD (dB/Hz) plot for Configuration 1</w:t>
+      </w:r>
+    </w:p>
+    <w:p>
+      <w:pPr>
+        <w:pStyle w:val="Heading1"/>
+        <w:numPr>
+          <w:ilvl w:val="0"/>
+          <w:numId w:val="1"/>
+        </w:numPr>
+        <w:rPr>
+          <w:rFonts w:ascii="Times New Roman" w:hAnsi="Times New Roman" w:cs="Times New Roman"/>
+          <w:b/>
+          <w:bCs/>
+          <w:color w:val="auto"/>
+          <w:sz w:val="28"/>
+          <w:szCs w:val="28"/>
+        </w:rPr>
+      </w:pPr>
+      <w:r>
+        <w:rPr>
+          <w:rFonts w:ascii="Times New Roman" w:hAnsi="Times New Roman" w:cs="Times New Roman"/>
+          <w:b/>
+          <w:bCs/>
+          <w:color w:val="auto"/>
+          <w:sz w:val="28"/>
+          <w:szCs w:val="28"/>
+        </w:rPr>
+        <w:t>Discussion</w:t>
+      </w:r>
+      <w:r>
+        <w:rPr>
+          <w:rFonts w:ascii="Times New Roman" w:hAnsi="Times New Roman" w:cs="Times New Roman"/>
+          <w:b/>
+          <w:bCs/>
+          <w:color w:val="auto"/>
+          <w:sz w:val="28"/>
+          <w:szCs w:val="28"/>
+        </w:rPr>
+        <w:t>:</w:t>
+      </w:r>
+    </w:p>
+    <w:p>
+      <w:pPr>
+        <w:rPr>
+          <w:rFonts w:ascii="Times New Roman" w:hAnsi="Times New Roman" w:cs="Times New Roman"/>
+          <w:b/>
+          <w:bCs/>
+        </w:rPr>
+      </w:pPr>
+      <w:r>
+        <w:rPr>
+          <w:rFonts w:ascii="Times New Roman" w:hAnsi="Times New Roman" w:cs="Times New Roman"/>
+          <w:b/>
+          <w:bCs/>
+        </w:rPr>
+        <w:t>Configuration 1</w:t>
+      </w:r>
+    </w:p>
+    <w:p>
+      <w:pPr>
+        <w:rPr>
+          <w:rFonts w:ascii="Times New Roman" w:hAnsi="Times New Roman" w:cs="Times New Roman"/>
+          <w:b/>
+          <w:bCs/>
+        </w:rPr>
+      </w:pPr>
+      <w:r>
+        <w:rPr>
+          <w:rFonts w:ascii="Times New Roman" w:hAnsi="Times New Roman" w:cs="Times New Roman"/>
+          <w:b/>
+          <w:bCs/>
+        </w:rPr>
+        <w:t>Configuration 2</w:t>
+      </w:r>
+    </w:p>
+    <w:p>
+      <w:pPr>
+        <w:rPr>
+          <w:rFonts w:ascii="Times New Roman" w:hAnsi="Times New Roman" w:cs="Times New Roman"/>
+          <w:b/>
+          <w:bCs/>
+        </w:rPr>
+      </w:pPr>
+      <w:r>
+        <w:rPr>
+          <w:rFonts w:ascii="Times New Roman" w:hAnsi="Times New Roman" w:cs="Times New Roman"/>
+          <w:b/>
+          <w:bCs/>
+        </w:rPr>
+        <w:t>Configuration 3</w:t>
+      </w:r>
+    </w:p>
+    <w:p/>
+    <w:p/>
+    <w:p>
+      <w:pPr>
+        <w:pStyle w:val="Heading1"/>
+        <w:numPr>
+          <w:ilvl w:val="0"/>
+          <w:numId w:val="1"/>
+        </w:numPr>
+        <w:rPr>
+          <w:rFonts w:ascii="Times New Roman" w:hAnsi="Times New Roman" w:cs="Times New Roman"/>
+          <w:b/>
+          <w:bCs/>
+          <w:color w:val="auto"/>
+          <w:sz w:val="28"/>
+          <w:szCs w:val="28"/>
+        </w:rPr>
+      </w:pPr>
+      <w:r>
+        <w:rPr>
+          <w:rFonts w:ascii="Times New Roman" w:hAnsi="Times New Roman" w:cs="Times New Roman"/>
+          <w:b/>
+          <w:bCs/>
+          <w:color w:val="auto"/>
+          <w:sz w:val="28"/>
+          <w:szCs w:val="28"/>
+        </w:rPr>
+        <w:lastRenderedPageBreak/>
+        <w:t>References</w:t>
+      </w:r>
+      <w:r>
+        <w:rPr>
+          <w:rFonts w:ascii="Times New Roman" w:hAnsi="Times New Roman" w:cs="Times New Roman"/>
+          <w:b/>
+          <w:bCs/>
+          <w:color w:val="auto"/>
+          <w:sz w:val="28"/>
+          <w:szCs w:val="28"/>
+        </w:rPr>
+        <w:t>:</w:t>
+      </w:r>
+      <w:r>
+        <w:rPr>
+          <w:rFonts w:ascii="Times New Roman" w:hAnsi="Times New Roman" w:cs="Times New Roman"/>
+          <w:b/>
+          <w:bCs/>
+          <w:color w:val="auto"/>
+          <w:sz w:val="28"/>
+          <w:szCs w:val="28"/>
+        </w:rPr>
+        <w:br/>
+      </w:r>
+    </w:p>
+    <w:p>
+      <w:pPr>
+        <w:pStyle w:val="ListParagraph"/>
+        <w:numPr>
+          <w:ilvl w:val="0"/>
+          <w:numId w:val="9"/>
+        </w:numPr>
+        <w:rPr>
+          <w:rFonts w:ascii="Times New Roman" w:hAnsi="Times New Roman" w:cs="Times New Roman"/>
+          <w:i/>
+          <w:iCs/>
+        </w:rPr>
+      </w:pPr>
+      <w:r>
+        <w:rPr>
+          <w:rFonts w:ascii="Times New Roman" w:hAnsi="Times New Roman" w:cs="Times New Roman"/>
+          <w:i/>
+          <w:iCs/>
+        </w:rPr>
+        <w:t xml:space="preserve">Analog Devices. (n.d.). Understanding and eliminating 1/f noise. Analog Dialogue. </w:t>
+      </w:r>
+      <w:hyperlink r:id="rId10" w:history="1">
+        <w:r>
+          <w:rPr>
+            <w:rStyle w:val="Hyperlink"/>
+            <w:rFonts w:ascii="Times New Roman" w:hAnsi="Times New Roman" w:cs="Times New Roman"/>
+            <w:i/>
+            <w:iCs/>
+          </w:rPr>
+          <w:t>https://www.analog.com/en/resources/analog-dialogue/articles/understanding-and-eliminating-1-f-noise.html</w:t>
+        </w:r>
+      </w:hyperlink>
+    </w:p>
+    <w:p>
+      <w:pPr>
+        <w:pStyle w:val="ListParagraph"/>
+        <w:rPr>
+          <w:rFonts w:ascii="Times New Roman" w:hAnsi="Times New Roman" w:cs="Times New Roman"/>
+          <w:i/>
+          <w:iCs/>
+        </w:rPr>
+      </w:pPr>
+    </w:p>
+    <w:p>
+      <w:pPr>
+        <w:pStyle w:val="ListParagraph"/>
+        <w:numPr>
+          <w:ilvl w:val="0"/>
+          <w:numId w:val="9"/>
+        </w:numPr>
+        <w:rPr>
+          <w:rFonts w:ascii="Times New Roman" w:hAnsi="Times New Roman" w:cs="Times New Roman"/>
+        </w:rPr>
+      </w:pPr>
+      <w:r>
+        <w:rPr>
+          <w:rFonts w:ascii="Times New Roman" w:hAnsi="Times New Roman" w:cs="Times New Roman"/>
+        </w:rPr>
+        <w:t>Engineering Projects. (2021, March). What is Raspberry Pi 4? Pinout, specs, projects &amp; datasheet. The Engineering Projects. </w:t>
+      </w:r>
+      <w:hyperlink r:id="rId11" w:history="1">
         <w:r>
           <w:rPr>
             <w:rStyle w:val="Hyperlink"/>
@@ -751,43 +2070,18 @@
     </w:p>
     <w:p>
       <w:pPr>
-        <w:rPr>
-          <w:rFonts w:ascii="Times New Roman" w:hAnsi="Times New Roman" w:cs="Times New Roman"/>
-        </w:rPr>
-      </w:pPr>
-    </w:p>
-    <w:p>
-      <w:pPr>
-        <w:rPr>
-          <w:rFonts w:ascii="Times New Roman" w:hAnsi="Times New Roman" w:cs="Times New Roman"/>
-          <w:b/>
-          <w:bCs/>
-        </w:rPr>
-      </w:pPr>
-    </w:p>
-    <w:p>
-      <w:pPr>
-        <w:rPr>
-          <w:rFonts w:ascii="Times New Roman" w:hAnsi="Times New Roman" w:cs="Times New Roman"/>
-          <w:b/>
-          <w:bCs/>
-        </w:rPr>
-      </w:pPr>
-      <w:r>
-        <w:rPr>
-          <w:rFonts w:ascii="Times New Roman" w:hAnsi="Times New Roman" w:cs="Times New Roman"/>
-          <w:b/>
-          <w:bCs/>
-        </w:rPr>
-        <w:t>Procedure:</w:t>
-      </w:r>
+        <w:pStyle w:val="ListParagraph"/>
+        <w:rPr>
+          <w:rFonts w:ascii="Times New Roman" w:hAnsi="Times New Roman" w:cs="Times New Roman"/>
+        </w:rPr>
+      </w:pPr>
     </w:p>
     <w:p>
       <w:pPr>
         <w:pStyle w:val="ListParagraph"/>
         <w:numPr>
           <w:ilvl w:val="0"/>
-          <w:numId w:val="8"/>
+          <w:numId w:val="9"/>
         </w:numPr>
         <w:rPr>
           <w:rFonts w:ascii="Times New Roman" w:hAnsi="Times New Roman" w:cs="Times New Roman"/>
@@ -797,21 +2091,74 @@
         <w:rPr>
           <w:rFonts w:ascii="Times New Roman" w:hAnsi="Times New Roman" w:cs="Times New Roman"/>
         </w:rPr>
-        <w:t xml:space="preserve">Setup experimental setup following the schematic above in </w:t>
-      </w:r>
-      <w:r>
-        <w:rPr>
-          <w:rFonts w:ascii="Times New Roman" w:hAnsi="Times New Roman" w:cs="Times New Roman"/>
-        </w:rPr>
-        <w:t xml:space="preserve">the box with the lid open. </w:t>
-      </w:r>
+        <w:t xml:space="preserve">SciPy Developers. (2024). </w:t>
+      </w:r>
+      <w:proofErr w:type="spellStart"/>
+      <w:proofErr w:type="gramStart"/>
+      <w:r>
+        <w:rPr>
+          <w:rFonts w:ascii="Times New Roman" w:hAnsi="Times New Roman" w:cs="Times New Roman"/>
+        </w:rPr>
+        <w:t>scipy.signal</w:t>
+      </w:r>
+      <w:proofErr w:type="gramEnd"/>
+      <w:r>
+        <w:rPr>
+          <w:rFonts w:ascii="Times New Roman" w:hAnsi="Times New Roman" w:cs="Times New Roman"/>
+        </w:rPr>
+        <w:t>.welch</w:t>
+      </w:r>
+      <w:proofErr w:type="spellEnd"/>
+      <w:r>
+        <w:rPr>
+          <w:rFonts w:ascii="Times New Roman" w:hAnsi="Times New Roman" w:cs="Times New Roman"/>
+        </w:rPr>
+        <w:t xml:space="preserve"> — Power spectral density using Welch’s method. SciPy v</w:t>
+      </w:r>
+      <w:proofErr w:type="gramStart"/>
+      <w:r>
+        <w:rPr>
+          <w:rFonts w:ascii="Times New Roman" w:hAnsi="Times New Roman" w:cs="Times New Roman"/>
+        </w:rPr>
+        <w:t>1.XX</w:t>
+      </w:r>
+      <w:proofErr w:type="gramEnd"/>
+      <w:r>
+        <w:rPr>
+          <w:rFonts w:ascii="Times New Roman" w:hAnsi="Times New Roman" w:cs="Times New Roman"/>
+        </w:rPr>
+        <w:t xml:space="preserve"> documentation.</w:t>
+      </w:r>
+      <w:r>
+        <w:rPr>
+          <w:rFonts w:ascii="Times New Roman" w:hAnsi="Times New Roman" w:cs="Times New Roman"/>
+        </w:rPr>
+        <w:t xml:space="preserve"> </w:t>
+      </w:r>
+      <w:hyperlink r:id="rId12" w:history="1">
+        <w:r>
+          <w:rPr>
+            <w:rStyle w:val="Hyperlink"/>
+            <w:rFonts w:ascii="Times New Roman" w:hAnsi="Times New Roman" w:cs="Times New Roman"/>
+          </w:rPr>
+          <w:t>https://docs.scipy.org/doc/scipy/reference/generated/scipy.signal.welch.html</w:t>
+        </w:r>
+      </w:hyperlink>
+    </w:p>
+    <w:p>
+      <w:pPr>
+        <w:pStyle w:val="ListParagraph"/>
+        <w:rPr>
+          <w:rFonts w:ascii="Times New Roman" w:hAnsi="Times New Roman" w:cs="Times New Roman"/>
+        </w:rPr>
+      </w:pPr>
     </w:p>
     <w:p>
       <w:pPr>
         <w:pStyle w:val="ListParagraph"/>
         <w:numPr>
           <w:ilvl w:val="0"/>
-          <w:numId w:val="8"/>
+          <w:numId w:val="9"/>
         </w:numPr>
         <w:rPr>
           <w:rFonts w:ascii="Times New Roman" w:hAnsi="Times New Roman" w:cs="Times New Roman"/>
@@ -821,186 +2168,31 @@
         <w:rPr>
           <w:rFonts w:ascii="Times New Roman" w:hAnsi="Times New Roman" w:cs="Times New Roman"/>
         </w:rPr>
-        <w:t>Collect microphone data for 24 hours</w:t>
-      </w:r>
-      <w:r>
-        <w:rPr>
-          <w:rFonts w:ascii="Times New Roman" w:hAnsi="Times New Roman" w:cs="Times New Roman"/>
-        </w:rPr>
-        <w:t xml:space="preserve">. </w:t>
-      </w:r>
-    </w:p>
-    <w:p>
-      <w:pPr>
-        <w:pStyle w:val="ListParagraph"/>
-        <w:numPr>
-          <w:ilvl w:val="0"/>
-          <w:numId w:val="8"/>
-        </w:numPr>
-        <w:rPr>
-          <w:rFonts w:ascii="Times New Roman" w:hAnsi="Times New Roman" w:cs="Times New Roman"/>
-        </w:rPr>
-      </w:pPr>
-      <w:r>
-        <w:rPr>
-          <w:rFonts w:ascii="Times New Roman" w:hAnsi="Times New Roman" w:cs="Times New Roman"/>
-        </w:rPr>
-        <w:t>Save and import data to Desktop</w:t>
-      </w:r>
-    </w:p>
-    <w:p>
-      <w:pPr>
-        <w:pStyle w:val="ListParagraph"/>
-        <w:numPr>
-          <w:ilvl w:val="0"/>
-          <w:numId w:val="8"/>
-        </w:numPr>
-        <w:rPr>
-          <w:rFonts w:ascii="Times New Roman" w:hAnsi="Times New Roman" w:cs="Times New Roman"/>
-        </w:rPr>
-      </w:pPr>
-      <w:r>
-        <w:rPr>
-          <w:rFonts w:ascii="Times New Roman" w:hAnsi="Times New Roman" w:cs="Times New Roman"/>
-        </w:rPr>
-        <w:lastRenderedPageBreak/>
-        <w:t>Run the experiment again but with the lid closed for 24 hours</w:t>
-      </w:r>
-    </w:p>
-    <w:p>
-      <w:pPr>
-        <w:pStyle w:val="ListParagraph"/>
-        <w:numPr>
-          <w:ilvl w:val="0"/>
-          <w:numId w:val="8"/>
-        </w:numPr>
-        <w:rPr>
-          <w:rFonts w:ascii="Times New Roman" w:hAnsi="Times New Roman" w:cs="Times New Roman"/>
-        </w:rPr>
-      </w:pPr>
-      <w:r>
-        <w:rPr>
-          <w:rFonts w:ascii="Times New Roman" w:hAnsi="Times New Roman" w:cs="Times New Roman"/>
-        </w:rPr>
-        <w:t>Plot the frequency (bode) plot for the data collected for both data sets using python</w:t>
-      </w:r>
-    </w:p>
-    <w:p>
-      <w:pPr>
-        <w:pStyle w:val="Heading1"/>
-        <w:numPr>
-          <w:ilvl w:val="0"/>
-          <w:numId w:val="1"/>
-        </w:numPr>
-        <w:rPr>
-          <w:rFonts w:ascii="Times New Roman" w:hAnsi="Times New Roman" w:cs="Times New Roman"/>
-          <w:b/>
-          <w:bCs/>
-          <w:color w:val="auto"/>
-          <w:sz w:val="28"/>
-          <w:szCs w:val="28"/>
-        </w:rPr>
-      </w:pPr>
-      <w:r>
-        <w:rPr>
-          <w:rFonts w:ascii="Times New Roman" w:hAnsi="Times New Roman" w:cs="Times New Roman"/>
-          <w:b/>
-          <w:bCs/>
-          <w:color w:val="auto"/>
-          <w:sz w:val="28"/>
-          <w:szCs w:val="28"/>
-        </w:rPr>
-        <w:t>Results</w:t>
-      </w:r>
-      <w:r>
-        <w:rPr>
-          <w:rFonts w:ascii="Times New Roman" w:hAnsi="Times New Roman" w:cs="Times New Roman"/>
-          <w:b/>
-          <w:bCs/>
-          <w:color w:val="auto"/>
-          <w:sz w:val="28"/>
-          <w:szCs w:val="28"/>
-        </w:rPr>
-        <w:t>:</w:t>
-      </w:r>
-    </w:p>
-    <w:p>
-      <w:pPr>
-        <w:pStyle w:val="Heading1"/>
-        <w:numPr>
-          <w:ilvl w:val="0"/>
-          <w:numId w:val="1"/>
-        </w:numPr>
-        <w:rPr>
-          <w:rFonts w:ascii="Times New Roman" w:hAnsi="Times New Roman" w:cs="Times New Roman"/>
-          <w:b/>
-          <w:bCs/>
-          <w:color w:val="auto"/>
-          <w:sz w:val="28"/>
-          <w:szCs w:val="28"/>
-        </w:rPr>
-      </w:pPr>
-      <w:r>
-        <w:rPr>
-          <w:rFonts w:ascii="Times New Roman" w:hAnsi="Times New Roman" w:cs="Times New Roman"/>
-          <w:b/>
-          <w:bCs/>
-          <w:color w:val="auto"/>
-          <w:sz w:val="28"/>
-          <w:szCs w:val="28"/>
-        </w:rPr>
-        <w:t>Discussion</w:t>
-      </w:r>
-      <w:r>
-        <w:rPr>
-          <w:rFonts w:ascii="Times New Roman" w:hAnsi="Times New Roman" w:cs="Times New Roman"/>
-          <w:b/>
-          <w:bCs/>
-          <w:color w:val="auto"/>
-          <w:sz w:val="28"/>
-          <w:szCs w:val="28"/>
-        </w:rPr>
-        <w:t>:</w:t>
-      </w:r>
-    </w:p>
-    <w:p>
-      <w:pPr>
-        <w:pStyle w:val="Heading1"/>
-        <w:numPr>
-          <w:ilvl w:val="0"/>
-          <w:numId w:val="1"/>
-        </w:numPr>
-        <w:rPr>
-          <w:rFonts w:ascii="Times New Roman" w:hAnsi="Times New Roman" w:cs="Times New Roman"/>
-          <w:b/>
-          <w:bCs/>
-          <w:color w:val="auto"/>
-          <w:sz w:val="28"/>
-          <w:szCs w:val="28"/>
-        </w:rPr>
-      </w:pPr>
-      <w:r>
-        <w:rPr>
-          <w:rFonts w:ascii="Times New Roman" w:hAnsi="Times New Roman" w:cs="Times New Roman"/>
-          <w:b/>
-          <w:bCs/>
-          <w:color w:val="auto"/>
-          <w:sz w:val="28"/>
-          <w:szCs w:val="28"/>
-        </w:rPr>
-        <w:t>References</w:t>
-      </w:r>
-      <w:r>
-        <w:rPr>
-          <w:rFonts w:ascii="Times New Roman" w:hAnsi="Times New Roman" w:cs="Times New Roman"/>
-          <w:b/>
-          <w:bCs/>
-          <w:color w:val="auto"/>
-          <w:sz w:val="28"/>
-          <w:szCs w:val="28"/>
-        </w:rPr>
-        <w:t>:</w:t>
-      </w:r>
+        <w:t xml:space="preserve">DiCola, T. (2016, February 9). </w:t>
+      </w:r>
+      <w:r>
+        <w:rPr>
+          <w:rFonts w:ascii="Times New Roman" w:hAnsi="Times New Roman" w:cs="Times New Roman"/>
+          <w:i/>
+          <w:iCs/>
+        </w:rPr>
+        <w:t>ADS1015 / ADS1115 | Raspberry Pi analog to digital converters</w:t>
+      </w:r>
+      <w:r>
+        <w:rPr>
+          <w:rFonts w:ascii="Times New Roman" w:hAnsi="Times New Roman" w:cs="Times New Roman"/>
+        </w:rPr>
+        <w:t xml:space="preserve">. Adafruit Learning System. Retrieved from </w:t>
+      </w:r>
+      <w:hyperlink r:id="rId13" w:tgtFrame="_new" w:history="1">
+        <w:r>
+          <w:rPr>
+            <w:rStyle w:val="Hyperlink"/>
+            <w:rFonts w:ascii="Times New Roman" w:hAnsi="Times New Roman" w:cs="Times New Roman"/>
+          </w:rPr>
+          <w:t>https://learn.adafruit.com/raspberry-pi-analog-to-digital-converters/ads1015-slash-ads1115</w:t>
+        </w:r>
+      </w:hyperlink>
     </w:p>
     <w:p>
       <w:pPr>
@@ -1147,8 +2339,8 @@
   <w:abstractNum w:abstractNumId="1" w15:restartNumberingAfterBreak="0">
     <w:nsid w:val="113000E2"/>
     <w:multiLevelType w:val="hybridMultilevel"/>
-    <w:tmpl w:val="0C124FE2"/>
-    <w:lvl w:ilvl="0" w:tplc="0409000F">
+    <w:tmpl w:val="E076C5C2"/>
+    <w:lvl w:ilvl="0" w:tplc="40BE030A">
       <w:start w:val="1"/>
       <w:numFmt w:val="decimal"/>
       <w:lvlText w:val="%1."/>
@@ -1158,9 +2350,11 @@
       </w:pPr>
       <w:rPr>
         <w:rFonts w:hint="default"/>
-      </w:rPr>
-    </w:lvl>
-    <w:lvl w:ilvl="1" w:tplc="04090019" w:tentative="1">
+        <w:b w:val="0"/>
+        <w:bCs w:val="0"/>
+      </w:rPr>
+    </w:lvl>
+    <w:lvl w:ilvl="1" w:tplc="04090019">
       <w:start w:val="1"/>
       <w:numFmt w:val="lowerLetter"/>
       <w:lvlText w:val="%2."/>
@@ -1234,6 +2428,118 @@
     </w:lvl>
   </w:abstractNum>
   <w:abstractNum w:abstractNumId="2" w15:restartNumberingAfterBreak="0">
+    <w:nsid w:val="16852E7C"/>
+    <w:multiLevelType w:val="hybridMultilevel"/>
+    <w:tmpl w:val="17DE2182"/>
+    <w:lvl w:ilvl="0" w:tplc="D83AAF06">
+      <w:numFmt w:val="bullet"/>
+      <w:lvlText w:val="•"/>
+      <w:lvlJc w:val="left"/>
+      <w:pPr>
+        <w:ind w:left="720" w:hanging="360"/>
+      </w:pPr>
+      <w:rPr>
+        <w:rFonts w:ascii="Times New Roman" w:eastAsiaTheme="minorHAnsi" w:hAnsi="Times New Roman" w:cs="Times New Roman" w:hint="default"/>
+      </w:rPr>
+    </w:lvl>
+    <w:lvl w:ilvl="1" w:tplc="04090003" w:tentative="1">
+      <w:start w:val="1"/>
+      <w:numFmt w:val="bullet"/>
+      <w:lvlText w:val="o"/>
+      <w:lvlJc w:val="left"/>
+      <w:pPr>
+        <w:ind w:left="1440" w:hanging="360"/>
+      </w:pPr>
+      <w:rPr>
+        <w:rFonts w:ascii="Courier New" w:hAnsi="Courier New" w:cs="Courier New" w:hint="default"/>
+      </w:rPr>
+    </w:lvl>
+    <w:lvl w:ilvl="2" w:tplc="04090005" w:tentative="1">
+      <w:start w:val="1"/>
+      <w:numFmt w:val="bullet"/>
+      <w:lvlText w:val=""/>
+      <w:lvlJc w:val="left"/>
+      <w:pPr>
+        <w:ind w:left="2160" w:hanging="360"/>
+      </w:pPr>
+      <w:rPr>
+        <w:rFonts w:ascii="Wingdings" w:hAnsi="Wingdings" w:hint="default"/>
+      </w:rPr>
+    </w:lvl>
+    <w:lvl w:ilvl="3" w:tplc="04090001" w:tentative="1">
+      <w:start w:val="1"/>
+      <w:numFmt w:val="bullet"/>
+      <w:lvlText w:val=""/>
+      <w:lvlJc w:val="left"/>
+      <w:pPr>
+        <w:ind w:left="2880" w:hanging="360"/>
+      </w:pPr>
+      <w:rPr>
+        <w:rFonts w:ascii="Symbol" w:hAnsi="Symbol" w:hint="default"/>
+      </w:rPr>
+    </w:lvl>
+    <w:lvl w:ilvl="4" w:tplc="04090003" w:tentative="1">
+      <w:start w:val="1"/>
+      <w:numFmt w:val="bullet"/>
+      <w:lvlText w:val="o"/>
+      <w:lvlJc w:val="left"/>
+      <w:pPr>
+        <w:ind w:left="3600" w:hanging="360"/>
+      </w:pPr>
+      <w:rPr>
+        <w:rFonts w:ascii="Courier New" w:hAnsi="Courier New" w:cs="Courier New" w:hint="default"/>
+      </w:rPr>
+    </w:lvl>
+    <w:lvl w:ilvl="5" w:tplc="04090005" w:tentative="1">
+      <w:start w:val="1"/>
+      <w:numFmt w:val="bullet"/>
+      <w:lvlText w:val=""/>
+      <w:lvlJc w:val="left"/>
+      <w:pPr>
+        <w:ind w:left="4320" w:hanging="360"/>
+      </w:pPr>
+      <w:rPr>
+        <w:rFonts w:ascii="Wingdings" w:hAnsi="Wingdings" w:hint="default"/>
+      </w:rPr>
+    </w:lvl>
+    <w:lvl w:ilvl="6" w:tplc="04090001" w:tentative="1">
+      <w:start w:val="1"/>
+      <w:numFmt w:val="bullet"/>
+      <w:lvlText w:val=""/>
+      <w:lvlJc w:val="left"/>
+      <w:pPr>
+        <w:ind w:left="5040" w:hanging="360"/>
+      </w:pPr>
+      <w:rPr>
+        <w:rFonts w:ascii="Symbol" w:hAnsi="Symbol" w:hint="default"/>
+      </w:rPr>
+    </w:lvl>
+    <w:lvl w:ilvl="7" w:tplc="04090003" w:tentative="1">
+      <w:start w:val="1"/>
+      <w:numFmt w:val="bullet"/>
+      <w:lvlText w:val="o"/>
+      <w:lvlJc w:val="left"/>
+      <w:pPr>
+        <w:ind w:left="5760" w:hanging="360"/>
+      </w:pPr>
+      <w:rPr>
+        <w:rFonts w:ascii="Courier New" w:hAnsi="Courier New" w:cs="Courier New" w:hint="default"/>
+      </w:rPr>
+    </w:lvl>
+    <w:lvl w:ilvl="8" w:tplc="04090005" w:tentative="1">
+      <w:start w:val="1"/>
+      <w:numFmt w:val="bullet"/>
+      <w:lvlText w:val=""/>
+      <w:lvlJc w:val="left"/>
+      <w:pPr>
+        <w:ind w:left="6480" w:hanging="360"/>
+      </w:pPr>
+      <w:rPr>
+        <w:rFonts w:ascii="Wingdings" w:hAnsi="Wingdings" w:hint="default"/>
+      </w:rPr>
+    </w:lvl>
+  </w:abstractNum>
+  <w:abstractNum w:abstractNumId="3" w15:restartNumberingAfterBreak="0">
     <w:nsid w:val="233C6BD1"/>
     <w:multiLevelType w:val="hybridMultilevel"/>
     <w:tmpl w:val="714CF718"/>
@@ -1322,7 +2628,7 @@
       </w:pPr>
     </w:lvl>
   </w:abstractNum>
-  <w:abstractNum w:abstractNumId="3" w15:restartNumberingAfterBreak="0">
+  <w:abstractNum w:abstractNumId="4" w15:restartNumberingAfterBreak="0">
     <w:nsid w:val="34CF2232"/>
     <w:multiLevelType w:val="hybridMultilevel"/>
     <w:tmpl w:val="27880EA8"/>
@@ -1411,7 +2717,7 @@
       </w:pPr>
     </w:lvl>
   </w:abstractNum>
-  <w:abstractNum w:abstractNumId="4" w15:restartNumberingAfterBreak="0">
+  <w:abstractNum w:abstractNumId="5" w15:restartNumberingAfterBreak="0">
     <w:nsid w:val="3CD7463F"/>
     <w:multiLevelType w:val="hybridMultilevel"/>
     <w:tmpl w:val="5F546F1C"/>
@@ -1524,7 +2830,7 @@
       </w:rPr>
     </w:lvl>
   </w:abstractNum>
-  <w:abstractNum w:abstractNumId="5" w15:restartNumberingAfterBreak="0">
+  <w:abstractNum w:abstractNumId="6" w15:restartNumberingAfterBreak="0">
     <w:nsid w:val="489001C2"/>
     <w:multiLevelType w:val="hybridMultilevel"/>
     <w:tmpl w:val="259AF59C"/>
@@ -1637,7 +2943,98 @@
       </w:rPr>
     </w:lvl>
   </w:abstractNum>
-  <w:abstractNum w:abstractNumId="6" w15:restartNumberingAfterBreak="0">
+  <w:abstractNum w:abstractNumId="7" w15:restartNumberingAfterBreak="0">
+    <w:nsid w:val="4D463604"/>
+    <w:multiLevelType w:val="hybridMultilevel"/>
+    <w:tmpl w:val="62B41EC6"/>
+    <w:lvl w:ilvl="0" w:tplc="085AB3CE">
+      <w:start w:val="1"/>
+      <w:numFmt w:val="decimal"/>
+      <w:lvlText w:val="%1."/>
+      <w:lvlJc w:val="left"/>
+      <w:pPr>
+        <w:ind w:left="360" w:hanging="360"/>
+      </w:pPr>
+      <w:rPr>
+        <w:rFonts w:hint="default"/>
+        <w:i w:val="0"/>
+        <w:iCs w:val="0"/>
+      </w:rPr>
+    </w:lvl>
+    <w:lvl w:ilvl="1" w:tplc="04090019">
+      <w:start w:val="1"/>
+      <w:numFmt w:val="lowerLetter"/>
+      <w:lvlText w:val="%2."/>
+      <w:lvlJc w:val="left"/>
+      <w:pPr>
+        <w:ind w:left="1080" w:hanging="360"/>
+      </w:pPr>
+    </w:lvl>
+    <w:lvl w:ilvl="2" w:tplc="0409001B" w:tentative="1">
+      <w:start w:val="1"/>
+      <w:numFmt w:val="lowerRoman"/>
+      <w:lvlText w:val="%3."/>
+      <w:lvlJc w:val="right"/>
+      <w:pPr>
+        <w:ind w:left="1800" w:hanging="180"/>
+      </w:pPr>
+    </w:lvl>
+    <w:lvl w:ilvl="3" w:tplc="0409000F" w:tentative="1">
+      <w:start w:val="1"/>
+      <w:numFmt w:val="decimal"/>
+      <w:lvlText w:val="%4."/>
+      <w:lvlJc w:val="left"/>
+      <w:pPr>
+        <w:ind w:left="2520" w:hanging="360"/>
+      </w:pPr>
+    </w:lvl>
+    <w:lvl w:ilvl="4" w:tplc="04090019" w:tentative="1">
+      <w:start w:val="1"/>
+      <w:numFmt w:val="lowerLetter"/>
+      <w:lvlText w:val="%5."/>
+      <w:lvlJc w:val="left"/>
+      <w:pPr>
+        <w:ind w:left="3240" w:hanging="360"/>
+      </w:pPr>
+    </w:lvl>
+    <w:lvl w:ilvl="5" w:tplc="0409001B" w:tentative="1">
+      <w:start w:val="1"/>
+      <w:numFmt w:val="lowerRoman"/>
+      <w:lvlText w:val="%6."/>
+      <w:lvlJc w:val="right"/>
+      <w:pPr>
+        <w:ind w:left="3960" w:hanging="180"/>
+      </w:pPr>
+    </w:lvl>
+    <w:lvl w:ilvl="6" w:tplc="0409000F" w:tentative="1">
+      <w:start w:val="1"/>
+      <w:numFmt w:val="decimal"/>
+      <w:lvlText w:val="%7."/>
+      <w:lvlJc w:val="left"/>
+      <w:pPr>
+        <w:ind w:left="4680" w:hanging="360"/>
+      </w:pPr>
+    </w:lvl>
+    <w:lvl w:ilvl="7" w:tplc="04090019" w:tentative="1">
+      <w:start w:val="1"/>
+      <w:numFmt w:val="lowerLetter"/>
+      <w:lvlText w:val="%8."/>
+      <w:lvlJc w:val="left"/>
+      <w:pPr>
+        <w:ind w:left="5400" w:hanging="360"/>
+      </w:pPr>
+    </w:lvl>
+    <w:lvl w:ilvl="8" w:tplc="0409001B" w:tentative="1">
+      <w:start w:val="1"/>
+      <w:numFmt w:val="lowerRoman"/>
+      <w:lvlText w:val="%9."/>
+      <w:lvlJc w:val="right"/>
+      <w:pPr>
+        <w:ind w:left="6120" w:hanging="180"/>
+      </w:pPr>
+    </w:lvl>
+  </w:abstractNum>
+  <w:abstractNum w:abstractNumId="8" w15:restartNumberingAfterBreak="0">
     <w:nsid w:val="55277109"/>
     <w:multiLevelType w:val="hybridMultilevel"/>
     <w:tmpl w:val="82D004A2"/>
@@ -1750,7 +3147,120 @@
       </w:rPr>
     </w:lvl>
   </w:abstractNum>
-  <w:abstractNum w:abstractNumId="7" w15:restartNumberingAfterBreak="0">
+  <w:abstractNum w:abstractNumId="9" w15:restartNumberingAfterBreak="0">
+    <w:nsid w:val="5AFC2D9D"/>
+    <w:multiLevelType w:val="hybridMultilevel"/>
+    <w:tmpl w:val="2D42BA74"/>
+    <w:lvl w:ilvl="0" w:tplc="04090001">
+      <w:start w:val="1"/>
+      <w:numFmt w:val="bullet"/>
+      <w:lvlText w:val=""/>
+      <w:lvlJc w:val="left"/>
+      <w:pPr>
+        <w:ind w:left="720" w:hanging="360"/>
+      </w:pPr>
+      <w:rPr>
+        <w:rFonts w:ascii="Symbol" w:hAnsi="Symbol" w:hint="default"/>
+      </w:rPr>
+    </w:lvl>
+    <w:lvl w:ilvl="1" w:tplc="04090003" w:tentative="1">
+      <w:start w:val="1"/>
+      <w:numFmt w:val="bullet"/>
+      <w:lvlText w:val="o"/>
+      <w:lvlJc w:val="left"/>
+      <w:pPr>
+        <w:ind w:left="1440" w:hanging="360"/>
+      </w:pPr>
+      <w:rPr>
+        <w:rFonts w:ascii="Courier New" w:hAnsi="Courier New" w:cs="Courier New" w:hint="default"/>
+      </w:rPr>
+    </w:lvl>
+    <w:lvl w:ilvl="2" w:tplc="04090005" w:tentative="1">
+      <w:start w:val="1"/>
+      <w:numFmt w:val="bullet"/>
+      <w:lvlText w:val=""/>
+      <w:lvlJc w:val="left"/>
+      <w:pPr>
+        <w:ind w:left="2160" w:hanging="360"/>
+      </w:pPr>
+      <w:rPr>
+        <w:rFonts w:ascii="Wingdings" w:hAnsi="Wingdings" w:hint="default"/>
+      </w:rPr>
+    </w:lvl>
+    <w:lvl w:ilvl="3" w:tplc="04090001" w:tentative="1">
+      <w:start w:val="1"/>
+      <w:numFmt w:val="bullet"/>
+      <w:lvlText w:val=""/>
+      <w:lvlJc w:val="left"/>
+      <w:pPr>
+        <w:ind w:left="2880" w:hanging="360"/>
+      </w:pPr>
+      <w:rPr>
+        <w:rFonts w:ascii="Symbol" w:hAnsi="Symbol" w:hint="default"/>
+      </w:rPr>
+    </w:lvl>
+    <w:lvl w:ilvl="4" w:tplc="04090003" w:tentative="1">
+      <w:start w:val="1"/>
+      <w:numFmt w:val="bullet"/>
+      <w:lvlText w:val="o"/>
+      <w:lvlJc w:val="left"/>
+      <w:pPr>
+        <w:ind w:left="3600" w:hanging="360"/>
+      </w:pPr>
+      <w:rPr>
+        <w:rFonts w:ascii="Courier New" w:hAnsi="Courier New" w:cs="Courier New" w:hint="default"/>
+      </w:rPr>
+    </w:lvl>
+    <w:lvl w:ilvl="5" w:tplc="04090005" w:tentative="1">
+      <w:start w:val="1"/>
+      <w:numFmt w:val="bullet"/>
+      <w:lvlText w:val=""/>
+      <w:lvlJc w:val="left"/>
+      <w:pPr>
+        <w:ind w:left="4320" w:hanging="360"/>
+      </w:pPr>
+      <w:rPr>
+        <w:rFonts w:ascii="Wingdings" w:hAnsi="Wingdings" w:hint="default"/>
+      </w:rPr>
+    </w:lvl>
+    <w:lvl w:ilvl="6" w:tplc="04090001" w:tentative="1">
+      <w:start w:val="1"/>
+      <w:numFmt w:val="bullet"/>
+      <w:lvlText w:val=""/>
+      <w:lvlJc w:val="left"/>
+      <w:pPr>
+        <w:ind w:left="5040" w:hanging="360"/>
+      </w:pPr>
+      <w:rPr>
+        <w:rFonts w:ascii="Symbol" w:hAnsi="Symbol" w:hint="default"/>
+      </w:rPr>
+    </w:lvl>
+    <w:lvl w:ilvl="7" w:tplc="04090003" w:tentative="1">
+      <w:start w:val="1"/>
+      <w:numFmt w:val="bullet"/>
+      <w:lvlText w:val="o"/>
+      <w:lvlJc w:val="left"/>
+      <w:pPr>
+        <w:ind w:left="5760" w:hanging="360"/>
+      </w:pPr>
+      <w:rPr>
+        <w:rFonts w:ascii="Courier New" w:hAnsi="Courier New" w:cs="Courier New" w:hint="default"/>
+      </w:rPr>
+    </w:lvl>
+    <w:lvl w:ilvl="8" w:tplc="04090005" w:tentative="1">
+      <w:start w:val="1"/>
+      <w:numFmt w:val="bullet"/>
+      <w:lvlText w:val=""/>
+      <w:lvlJc w:val="left"/>
+      <w:pPr>
+        <w:ind w:left="6480" w:hanging="360"/>
+      </w:pPr>
+      <w:rPr>
+        <w:rFonts w:ascii="Wingdings" w:hAnsi="Wingdings" w:hint="default"/>
+      </w:rPr>
+    </w:lvl>
+  </w:abstractNum>
+  <w:abstractNum w:abstractNumId="10" w15:restartNumberingAfterBreak="0">
     <w:nsid w:val="5C3D4ECD"/>
     <w:multiLevelType w:val="hybridMultilevel"/>
     <w:tmpl w:val="83CA62E8"/>
@@ -1837,31 +3347,272 @@
       <w:pPr>
         <w:ind w:left="6480" w:hanging="180"/>
       </w:pPr>
+    </w:lvl>
+  </w:abstractNum>
+  <w:abstractNum w:abstractNumId="11" w15:restartNumberingAfterBreak="0">
+    <w:nsid w:val="5C4C19B6"/>
+    <w:multiLevelType w:val="hybridMultilevel"/>
+    <w:tmpl w:val="3FA87FA8"/>
+    <w:lvl w:ilvl="0" w:tplc="04090001">
+      <w:start w:val="1"/>
+      <w:numFmt w:val="bullet"/>
+      <w:lvlText w:val=""/>
+      <w:lvlJc w:val="left"/>
+      <w:pPr>
+        <w:ind w:left="720" w:hanging="360"/>
+      </w:pPr>
+      <w:rPr>
+        <w:rFonts w:ascii="Symbol" w:hAnsi="Symbol" w:hint="default"/>
+      </w:rPr>
+    </w:lvl>
+    <w:lvl w:ilvl="1" w:tplc="04090003" w:tentative="1">
+      <w:start w:val="1"/>
+      <w:numFmt w:val="bullet"/>
+      <w:lvlText w:val="o"/>
+      <w:lvlJc w:val="left"/>
+      <w:pPr>
+        <w:ind w:left="1440" w:hanging="360"/>
+      </w:pPr>
+      <w:rPr>
+        <w:rFonts w:ascii="Courier New" w:hAnsi="Courier New" w:cs="Courier New" w:hint="default"/>
+      </w:rPr>
+    </w:lvl>
+    <w:lvl w:ilvl="2" w:tplc="04090005" w:tentative="1">
+      <w:start w:val="1"/>
+      <w:numFmt w:val="bullet"/>
+      <w:lvlText w:val=""/>
+      <w:lvlJc w:val="left"/>
+      <w:pPr>
+        <w:ind w:left="2160" w:hanging="360"/>
+      </w:pPr>
+      <w:rPr>
+        <w:rFonts w:ascii="Wingdings" w:hAnsi="Wingdings" w:hint="default"/>
+      </w:rPr>
+    </w:lvl>
+    <w:lvl w:ilvl="3" w:tplc="04090001" w:tentative="1">
+      <w:start w:val="1"/>
+      <w:numFmt w:val="bullet"/>
+      <w:lvlText w:val=""/>
+      <w:lvlJc w:val="left"/>
+      <w:pPr>
+        <w:ind w:left="2880" w:hanging="360"/>
+      </w:pPr>
+      <w:rPr>
+        <w:rFonts w:ascii="Symbol" w:hAnsi="Symbol" w:hint="default"/>
+      </w:rPr>
+    </w:lvl>
+    <w:lvl w:ilvl="4" w:tplc="04090003" w:tentative="1">
+      <w:start w:val="1"/>
+      <w:numFmt w:val="bullet"/>
+      <w:lvlText w:val="o"/>
+      <w:lvlJc w:val="left"/>
+      <w:pPr>
+        <w:ind w:left="3600" w:hanging="360"/>
+      </w:pPr>
+      <w:rPr>
+        <w:rFonts w:ascii="Courier New" w:hAnsi="Courier New" w:cs="Courier New" w:hint="default"/>
+      </w:rPr>
+    </w:lvl>
+    <w:lvl w:ilvl="5" w:tplc="04090005" w:tentative="1">
+      <w:start w:val="1"/>
+      <w:numFmt w:val="bullet"/>
+      <w:lvlText w:val=""/>
+      <w:lvlJc w:val="left"/>
+      <w:pPr>
+        <w:ind w:left="4320" w:hanging="360"/>
+      </w:pPr>
+      <w:rPr>
+        <w:rFonts w:ascii="Wingdings" w:hAnsi="Wingdings" w:hint="default"/>
+      </w:rPr>
+    </w:lvl>
+    <w:lvl w:ilvl="6" w:tplc="04090001" w:tentative="1">
+      <w:start w:val="1"/>
+      <w:numFmt w:val="bullet"/>
+      <w:lvlText w:val=""/>
+      <w:lvlJc w:val="left"/>
+      <w:pPr>
+        <w:ind w:left="5040" w:hanging="360"/>
+      </w:pPr>
+      <w:rPr>
+        <w:rFonts w:ascii="Symbol" w:hAnsi="Symbol" w:hint="default"/>
+      </w:rPr>
+    </w:lvl>
+    <w:lvl w:ilvl="7" w:tplc="04090003" w:tentative="1">
+      <w:start w:val="1"/>
+      <w:numFmt w:val="bullet"/>
+      <w:lvlText w:val="o"/>
+      <w:lvlJc w:val="left"/>
+      <w:pPr>
+        <w:ind w:left="5760" w:hanging="360"/>
+      </w:pPr>
+      <w:rPr>
+        <w:rFonts w:ascii="Courier New" w:hAnsi="Courier New" w:cs="Courier New" w:hint="default"/>
+      </w:rPr>
+    </w:lvl>
+    <w:lvl w:ilvl="8" w:tplc="04090005" w:tentative="1">
+      <w:start w:val="1"/>
+      <w:numFmt w:val="bullet"/>
+      <w:lvlText w:val=""/>
+      <w:lvlJc w:val="left"/>
+      <w:pPr>
+        <w:ind w:left="6480" w:hanging="360"/>
+      </w:pPr>
+      <w:rPr>
+        <w:rFonts w:ascii="Wingdings" w:hAnsi="Wingdings" w:hint="default"/>
+      </w:rPr>
+    </w:lvl>
+  </w:abstractNum>
+  <w:abstractNum w:abstractNumId="12" w15:restartNumberingAfterBreak="0">
+    <w:nsid w:val="6E644F37"/>
+    <w:multiLevelType w:val="hybridMultilevel"/>
+    <w:tmpl w:val="5C5C93E6"/>
+    <w:lvl w:ilvl="0" w:tplc="04090001">
+      <w:start w:val="1"/>
+      <w:numFmt w:val="bullet"/>
+      <w:lvlText w:val=""/>
+      <w:lvlJc w:val="left"/>
+      <w:pPr>
+        <w:ind w:left="720" w:hanging="360"/>
+      </w:pPr>
+      <w:rPr>
+        <w:rFonts w:ascii="Symbol" w:hAnsi="Symbol" w:hint="default"/>
+      </w:rPr>
+    </w:lvl>
+    <w:lvl w:ilvl="1" w:tplc="04090003" w:tentative="1">
+      <w:start w:val="1"/>
+      <w:numFmt w:val="bullet"/>
+      <w:lvlText w:val="o"/>
+      <w:lvlJc w:val="left"/>
+      <w:pPr>
+        <w:ind w:left="1440" w:hanging="360"/>
+      </w:pPr>
+      <w:rPr>
+        <w:rFonts w:ascii="Courier New" w:hAnsi="Courier New" w:cs="Courier New" w:hint="default"/>
+      </w:rPr>
+    </w:lvl>
+    <w:lvl w:ilvl="2" w:tplc="04090005" w:tentative="1">
+      <w:start w:val="1"/>
+      <w:numFmt w:val="bullet"/>
+      <w:lvlText w:val=""/>
+      <w:lvlJc w:val="left"/>
+      <w:pPr>
+        <w:ind w:left="2160" w:hanging="360"/>
+      </w:pPr>
+      <w:rPr>
+        <w:rFonts w:ascii="Wingdings" w:hAnsi="Wingdings" w:hint="default"/>
+      </w:rPr>
+    </w:lvl>
+    <w:lvl w:ilvl="3" w:tplc="04090001" w:tentative="1">
+      <w:start w:val="1"/>
+      <w:numFmt w:val="bullet"/>
+      <w:lvlText w:val=""/>
+      <w:lvlJc w:val="left"/>
+      <w:pPr>
+        <w:ind w:left="2880" w:hanging="360"/>
+      </w:pPr>
+      <w:rPr>
+        <w:rFonts w:ascii="Symbol" w:hAnsi="Symbol" w:hint="default"/>
+      </w:rPr>
+    </w:lvl>
+    <w:lvl w:ilvl="4" w:tplc="04090003" w:tentative="1">
+      <w:start w:val="1"/>
+      <w:numFmt w:val="bullet"/>
+      <w:lvlText w:val="o"/>
+      <w:lvlJc w:val="left"/>
+      <w:pPr>
+        <w:ind w:left="3600" w:hanging="360"/>
+      </w:pPr>
+      <w:rPr>
+        <w:rFonts w:ascii="Courier New" w:hAnsi="Courier New" w:cs="Courier New" w:hint="default"/>
+      </w:rPr>
+    </w:lvl>
+    <w:lvl w:ilvl="5" w:tplc="04090005" w:tentative="1">
+      <w:start w:val="1"/>
+      <w:numFmt w:val="bullet"/>
+      <w:lvlText w:val=""/>
+      <w:lvlJc w:val="left"/>
+      <w:pPr>
+        <w:ind w:left="4320" w:hanging="360"/>
+      </w:pPr>
+      <w:rPr>
+        <w:rFonts w:ascii="Wingdings" w:hAnsi="Wingdings" w:hint="default"/>
+      </w:rPr>
+    </w:lvl>
+    <w:lvl w:ilvl="6" w:tplc="04090001" w:tentative="1">
+      <w:start w:val="1"/>
+      <w:numFmt w:val="bullet"/>
+      <w:lvlText w:val=""/>
+      <w:lvlJc w:val="left"/>
+      <w:pPr>
+        <w:ind w:left="5040" w:hanging="360"/>
+      </w:pPr>
+      <w:rPr>
+        <w:rFonts w:ascii="Symbol" w:hAnsi="Symbol" w:hint="default"/>
+      </w:rPr>
+    </w:lvl>
+    <w:lvl w:ilvl="7" w:tplc="04090003" w:tentative="1">
+      <w:start w:val="1"/>
+      <w:numFmt w:val="bullet"/>
+      <w:lvlText w:val="o"/>
+      <w:lvlJc w:val="left"/>
+      <w:pPr>
+        <w:ind w:left="5760" w:hanging="360"/>
+      </w:pPr>
+      <w:rPr>
+        <w:rFonts w:ascii="Courier New" w:hAnsi="Courier New" w:cs="Courier New" w:hint="default"/>
+      </w:rPr>
+    </w:lvl>
+    <w:lvl w:ilvl="8" w:tplc="04090005" w:tentative="1">
+      <w:start w:val="1"/>
+      <w:numFmt w:val="bullet"/>
+      <w:lvlText w:val=""/>
+      <w:lvlJc w:val="left"/>
+      <w:pPr>
+        <w:ind w:left="6480" w:hanging="360"/>
+      </w:pPr>
+      <w:rPr>
+        <w:rFonts w:ascii="Wingdings" w:hAnsi="Wingdings" w:hint="default"/>
+      </w:rPr>
     </w:lvl>
   </w:abstractNum>
   <w:num w:numId="1" w16cid:durableId="267205385">
     <w:abstractNumId w:val="0"/>
   </w:num>
   <w:num w:numId="2" w16cid:durableId="13505705">
-    <w:abstractNumId w:val="7"/>
+    <w:abstractNumId w:val="10"/>
   </w:num>
   <w:num w:numId="3" w16cid:durableId="882905563">
-    <w:abstractNumId w:val="2"/>
+    <w:abstractNumId w:val="3"/>
   </w:num>
   <w:num w:numId="4" w16cid:durableId="1541865500">
+    <w:abstractNumId w:val="8"/>
+  </w:num>
+  <w:num w:numId="5" w16cid:durableId="1708721213">
+    <w:abstractNumId w:val="5"/>
+  </w:num>
+  <w:num w:numId="6" w16cid:durableId="841161487">
     <w:abstractNumId w:val="6"/>
   </w:num>
-  <w:num w:numId="5" w16cid:durableId="1708721213">
+  <w:num w:numId="7" w16cid:durableId="51776265">
     <w:abstractNumId w:val="4"/>
-  </w:num>
-  <w:num w:numId="6" w16cid:durableId="841161487">
-    <w:abstractNumId w:val="5"/>
-  </w:num>
-  <w:num w:numId="7" w16cid:durableId="51776265">
-    <w:abstractNumId w:val="3"/>
   </w:num>
   <w:num w:numId="8" w16cid:durableId="1263149227">
     <w:abstractNumId w:val="1"/>
+  </w:num>
+  <w:num w:numId="9" w16cid:durableId="88161098">
+    <w:abstractNumId w:val="7"/>
+  </w:num>
+  <w:num w:numId="10" w16cid:durableId="723067584">
+    <w:abstractNumId w:val="11"/>
+  </w:num>
+  <w:num w:numId="11" w16cid:durableId="834028647">
+    <w:abstractNumId w:val="12"/>
+  </w:num>
+  <w:num w:numId="12" w16cid:durableId="947663877">
+    <w:abstractNumId w:val="9"/>
+  </w:num>
+  <w:num w:numId="13" w16cid:durableId="1425299701">
+    <w:abstractNumId w:val="2"/>
   </w:num>
 </w:numbering>
 </file>
@@ -2266,6 +4017,7 @@
   <w:style w:type="paragraph" w:default="1" w:styleId="Normal">
     <w:name w:val="Normal"/>
     <w:qFormat/>
+    <w:rsid w:val="00AC3A8B"/>
   </w:style>
   <w:style w:type="paragraph" w:styleId="Heading1">
     <w:name w:val="heading 1"/>
@@ -2469,7 +4221,6 @@
   <w:style w:type="character" w:default="1" w:styleId="DefaultParagraphFont">
     <w:name w:val="Default Paragraph Font"/>
     <w:uiPriority w:val="1"/>
-    <w:semiHidden/>
     <w:unhideWhenUsed/>
   </w:style>
   <w:style w:type="table" w:default="1" w:styleId="TableNormal">
@@ -2816,6 +4567,18 @@
       <w:shd w:val="clear" w:color="auto" w:fill="E1DFDD"/>
     </w:rPr>
   </w:style>
+  <w:style w:type="character" w:styleId="FollowedHyperlink">
+    <w:name w:val="FollowedHyperlink"/>
+    <w:basedOn w:val="DefaultParagraphFont"/>
+    <w:uiPriority w:val="99"/>
+    <w:semiHidden/>
+    <w:unhideWhenUsed/>
+    <w:rsid w:val="00E7447F"/>
+    <w:rPr>
+      <w:color w:val="954F72" w:themeColor="followedHyperlink"/>
+      <w:u w:val="single"/>
+    </w:rPr>
+  </w:style>
 </w:styles>
 </file>
 

</xml_diff>

<commit_message>
Added noise floor calculations
</commit_message>
<xml_diff>
--- a/Documentation/Lab_2_Report_lsriram.docx
+++ b/Documentation/Lab_2_Report_lsriram.docx
@@ -695,29 +695,7 @@
           <w:sz w:val="20"/>
           <w:szCs w:val="20"/>
         </w:rPr>
-        <w:t>Wiring schematic for experiment (</w:t>
-      </w:r>
-      <w:proofErr w:type="spellStart"/>
-      <w:r>
-        <w:rPr>
-          <w:rFonts w:ascii="Times New Roman" w:hAnsi="Times New Roman" w:cs="Times New Roman"/>
-          <w:i/>
-          <w:iCs/>
-          <w:sz w:val="20"/>
-          <w:szCs w:val="20"/>
-        </w:rPr>
-        <w:t>KiCad</w:t>
-      </w:r>
-      <w:proofErr w:type="spellEnd"/>
-      <w:r>
-        <w:rPr>
-          <w:rFonts w:ascii="Times New Roman" w:hAnsi="Times New Roman" w:cs="Times New Roman"/>
-          <w:i/>
-          <w:iCs/>
-          <w:sz w:val="20"/>
-          <w:szCs w:val="20"/>
-        </w:rPr>
-        <w:t>)</w:t>
+        <w:t>Wiring schematic for experiment (KiCad)</w:t>
       </w:r>
     </w:p>
     <w:p>
@@ -747,6 +725,7 @@
       <w:r>
         <w:rPr>
           <w:rFonts w:ascii="Times New Roman" w:hAnsi="Times New Roman" w:cs="Times New Roman"/>
+          <w:noProof/>
         </w:rPr>
         <w:drawing>
           <wp:inline distT="0" distB="0" distL="0" distR="0" wp14:anchorId="25F07C9B" wp14:editId="15FFC5F9">
@@ -959,6 +938,7 @@
           <w:rFonts w:ascii="Times New Roman" w:hAnsi="Times New Roman" w:cs="Times New Roman"/>
           <w:i/>
           <w:iCs/>
+          <w:noProof/>
           <w:sz w:val="20"/>
           <w:szCs w:val="20"/>
         </w:rPr>
@@ -1147,7 +1127,6 @@
         </w:rPr>
         <w:t xml:space="preserve">On the desktop, Python libraries including </w:t>
       </w:r>
-      <w:proofErr w:type="spellStart"/>
       <w:r>
         <w:rPr>
           <w:rFonts w:ascii="Times New Roman" w:hAnsi="Times New Roman" w:cs="Times New Roman"/>
@@ -1156,7 +1135,6 @@
         </w:rPr>
         <w:t>numpy</w:t>
       </w:r>
-      <w:proofErr w:type="spellEnd"/>
       <w:r>
         <w:rPr>
           <w:rFonts w:ascii="Times New Roman" w:hAnsi="Times New Roman" w:cs="Times New Roman"/>
@@ -1177,7 +1155,6 @@
         </w:rPr>
         <w:t xml:space="preserve">, and </w:t>
       </w:r>
-      <w:proofErr w:type="spellStart"/>
       <w:r>
         <w:rPr>
           <w:rFonts w:ascii="Times New Roman" w:hAnsi="Times New Roman" w:cs="Times New Roman"/>
@@ -1186,34 +1163,11 @@
         </w:rPr>
         <w:t>scipy</w:t>
       </w:r>
-      <w:proofErr w:type="spellEnd"/>
-      <w:r>
-        <w:rPr>
-          <w:rFonts w:ascii="Times New Roman" w:hAnsi="Times New Roman" w:cs="Times New Roman"/>
-        </w:rPr>
-        <w:t xml:space="preserve"> were used. Power Spectral Density (PSD) was computed using Welch’s method (</w:t>
-      </w:r>
-      <w:proofErr w:type="spellStart"/>
-      <w:proofErr w:type="gramStart"/>
-      <w:r>
-        <w:rPr>
-          <w:rFonts w:ascii="Times New Roman" w:hAnsi="Times New Roman" w:cs="Times New Roman"/>
-        </w:rPr>
-        <w:t>scipy.signal</w:t>
-      </w:r>
-      <w:proofErr w:type="gramEnd"/>
-      <w:r>
-        <w:rPr>
-          <w:rFonts w:ascii="Times New Roman" w:hAnsi="Times New Roman" w:cs="Times New Roman"/>
-        </w:rPr>
-        <w:t>.welch</w:t>
-      </w:r>
-      <w:proofErr w:type="spellEnd"/>
-      <w:r>
-        <w:rPr>
-          <w:rFonts w:ascii="Times New Roman" w:hAnsi="Times New Roman" w:cs="Times New Roman"/>
-        </w:rPr>
-        <w:t>), and frequency (Bode) plots were generated to analyze the noise characteristics.</w:t>
+      <w:r>
+        <w:rPr>
+          <w:rFonts w:ascii="Times New Roman" w:hAnsi="Times New Roman" w:cs="Times New Roman"/>
+        </w:rPr>
+        <w:t xml:space="preserve"> were used. Power Spectral Density (PSD) was computed using Welch’s method (scipy.signal.welch), and frequency (Bode) plots were generated to analyze the noise characteristics.</w:t>
       </w:r>
     </w:p>
     <w:p>
@@ -1310,19 +1264,7 @@
         <w:rPr>
           <w:rFonts w:ascii="Times New Roman" w:hAnsi="Times New Roman" w:cs="Times New Roman"/>
         </w:rPr>
-        <w:t xml:space="preserve">Plot </w:t>
-      </w:r>
-      <w:r>
-        <w:rPr>
-          <w:rFonts w:ascii="Times New Roman" w:hAnsi="Times New Roman" w:cs="Times New Roman"/>
-        </w:rPr>
-        <w:t xml:space="preserve">Power Spectral Density (PSD) </w:t>
-      </w:r>
-      <w:r>
-        <w:rPr>
-          <w:rFonts w:ascii="Times New Roman" w:hAnsi="Times New Roman" w:cs="Times New Roman"/>
-        </w:rPr>
-        <w:t>plot for the data collected for data set using python</w:t>
+        <w:t>Plot Power Spectral Density (PSD) plot for the data collected for data set using python</w:t>
       </w:r>
     </w:p>
     <w:p>
@@ -1569,6 +1511,7 @@
           <w:rFonts w:ascii="Times New Roman" w:hAnsi="Times New Roman" w:cs="Times New Roman"/>
           <w:b/>
           <w:bCs/>
+          <w:noProof/>
         </w:rPr>
         <w:drawing>
           <wp:inline distT="0" distB="0" distL="0" distR="0" wp14:anchorId="3F677D85" wp14:editId="188E931C">
@@ -1719,6 +1662,58 @@
         <w:jc w:val="center"/>
         <w:rPr>
           <w:rFonts w:ascii="Times New Roman" w:hAnsi="Times New Roman" w:cs="Times New Roman"/>
+          <w:b/>
+          <w:bCs/>
+        </w:rPr>
+      </w:pPr>
+      <w:r>
+        <w:rPr>
+          <w:rFonts w:ascii="Times New Roman" w:hAnsi="Times New Roman" w:cs="Times New Roman"/>
+          <w:b/>
+          <w:bCs/>
+        </w:rPr>
+        <w:drawing>
+          <wp:inline distT="0" distB="0" distL="0" distR="0" wp14:anchorId="77FB6AD1" wp14:editId="06059F78">
+            <wp:extent cx="4785118" cy="3242734"/>
+            <wp:effectExtent l="0" t="0" r="0" b="0"/>
+            <wp:docPr id="2069586084" name="Picture 1"/>
+            <wp:cNvGraphicFramePr>
+              <a:graphicFrameLocks xmlns:a="http://schemas.openxmlformats.org/drawingml/2006/main" noChangeAspect="1"/>
+            </wp:cNvGraphicFramePr>
+            <a:graphic xmlns:a="http://schemas.openxmlformats.org/drawingml/2006/main">
+              <a:graphicData uri="http://schemas.openxmlformats.org/drawingml/2006/picture">
+                <pic:pic xmlns:pic="http://schemas.openxmlformats.org/drawingml/2006/picture">
+                  <pic:nvPicPr>
+                    <pic:cNvPr id="2069586084" name=""/>
+                    <pic:cNvPicPr/>
+                  </pic:nvPicPr>
+                  <pic:blipFill>
+                    <a:blip r:embed="rId10"/>
+                    <a:stretch>
+                      <a:fillRect/>
+                    </a:stretch>
+                  </pic:blipFill>
+                  <pic:spPr>
+                    <a:xfrm>
+                      <a:off x="0" y="0"/>
+                      <a:ext cx="4804317" cy="3255745"/>
+                    </a:xfrm>
+                    <a:prstGeom prst="rect">
+                      <a:avLst/>
+                    </a:prstGeom>
+                  </pic:spPr>
+                </pic:pic>
+              </a:graphicData>
+            </a:graphic>
+          </wp:inline>
+        </w:drawing>
+      </w:r>
+    </w:p>
+    <w:p>
+      <w:pPr>
+        <w:jc w:val="center"/>
+        <w:rPr>
+          <w:rFonts w:ascii="Times New Roman" w:hAnsi="Times New Roman" w:cs="Times New Roman"/>
           <w:i/>
           <w:iCs/>
           <w:sz w:val="20"/>
@@ -1745,7 +1740,7 @@
           <w:sz w:val="20"/>
           <w:szCs w:val="20"/>
         </w:rPr>
-        <w:t xml:space="preserve"> Frequency (Hz) vs PSD (d</w:t>
+        <w:t xml:space="preserve"> Frequency (Hz) vs PSD (dB/Hz) plot for Configuration </w:t>
       </w:r>
       <w:r>
         <w:rPr>
@@ -1755,53 +1750,24 @@
           <w:sz w:val="20"/>
           <w:szCs w:val="20"/>
         </w:rPr>
-        <w:t>B</w:t>
-      </w:r>
-      <w:r>
-        <w:rPr>
-          <w:rFonts w:ascii="Times New Roman" w:hAnsi="Times New Roman" w:cs="Times New Roman"/>
-          <w:i/>
-          <w:iCs/>
-          <w:sz w:val="20"/>
-          <w:szCs w:val="20"/>
-        </w:rPr>
-        <w:t>/</w:t>
-      </w:r>
-      <w:r>
-        <w:rPr>
-          <w:rFonts w:ascii="Times New Roman" w:hAnsi="Times New Roman" w:cs="Times New Roman"/>
-          <w:i/>
-          <w:iCs/>
-          <w:sz w:val="20"/>
-          <w:szCs w:val="20"/>
-        </w:rPr>
-        <w:t>Hz) plot</w:t>
-      </w:r>
-      <w:r>
-        <w:rPr>
-          <w:rFonts w:ascii="Times New Roman" w:hAnsi="Times New Roman" w:cs="Times New Roman"/>
-          <w:i/>
-          <w:iCs/>
-          <w:sz w:val="20"/>
-          <w:szCs w:val="20"/>
-        </w:rPr>
-        <w:t xml:space="preserve"> for Configuration 1</w:t>
-      </w:r>
-    </w:p>
-    <w:p>
-      <w:pPr>
-        <w:rPr>
-          <w:rFonts w:ascii="Times New Roman" w:hAnsi="Times New Roman" w:cs="Times New Roman"/>
-          <w:b/>
-          <w:bCs/>
-        </w:rPr>
-      </w:pPr>
-      <w:r>
-        <w:rPr>
-          <w:rFonts w:ascii="Times New Roman" w:hAnsi="Times New Roman" w:cs="Times New Roman"/>
-          <w:b/>
-          <w:bCs/>
-        </w:rPr>
+        <w:t>2</w:t>
+      </w:r>
+    </w:p>
+    <w:p>
+      <w:pPr>
+        <w:rPr>
+          <w:rFonts w:ascii="Times New Roman" w:hAnsi="Times New Roman" w:cs="Times New Roman"/>
+          <w:b/>
+          <w:bCs/>
+        </w:rPr>
+      </w:pPr>
+      <w:r>
+        <w:rPr>
+          <w:rFonts w:ascii="Times New Roman" w:hAnsi="Times New Roman" w:cs="Times New Roman"/>
+          <w:b/>
+          <w:bCs/>
+        </w:rPr>
+        <w:lastRenderedPageBreak/>
         <w:t>Configuration 3</w:t>
       </w:r>
       <w:r>
@@ -1972,7 +1938,6 @@
           <w:sz w:val="28"/>
           <w:szCs w:val="28"/>
         </w:rPr>
-        <w:lastRenderedPageBreak/>
         <w:t>References</w:t>
       </w:r>
       <w:r>
@@ -2019,7 +1984,7 @@
         </w:rPr>
         <w:t xml:space="preserve">Analog Devices. (n.d.). Understanding and eliminating 1/f noise. Analog Dialogue. </w:t>
       </w:r>
-      <w:hyperlink r:id="rId10" w:history="1">
+      <w:hyperlink r:id="rId11" w:history="1">
         <w:r>
           <w:rPr>
             <w:rStyle w:val="Hyperlink"/>
@@ -2058,7 +2023,7 @@
         </w:rPr>
         <w:t>Engineering Projects. (2021, March). What is Raspberry Pi 4? Pinout, specs, projects &amp; datasheet. The Engineering Projects. </w:t>
       </w:r>
-      <w:hyperlink r:id="rId11" w:history="1">
+      <w:hyperlink r:id="rId12" w:history="1">
         <w:r>
           <w:rPr>
             <w:rStyle w:val="Hyperlink"/>
@@ -2091,43 +2056,7 @@
         <w:rPr>
           <w:rFonts w:ascii="Times New Roman" w:hAnsi="Times New Roman" w:cs="Times New Roman"/>
         </w:rPr>
-        <w:t xml:space="preserve">SciPy Developers. (2024). </w:t>
-      </w:r>
-      <w:proofErr w:type="spellStart"/>
-      <w:proofErr w:type="gramStart"/>
-      <w:r>
-        <w:rPr>
-          <w:rFonts w:ascii="Times New Roman" w:hAnsi="Times New Roman" w:cs="Times New Roman"/>
-        </w:rPr>
-        <w:t>scipy.signal</w:t>
-      </w:r>
-      <w:proofErr w:type="gramEnd"/>
-      <w:r>
-        <w:rPr>
-          <w:rFonts w:ascii="Times New Roman" w:hAnsi="Times New Roman" w:cs="Times New Roman"/>
-        </w:rPr>
-        <w:t>.welch</w:t>
-      </w:r>
-      <w:proofErr w:type="spellEnd"/>
-      <w:r>
-        <w:rPr>
-          <w:rFonts w:ascii="Times New Roman" w:hAnsi="Times New Roman" w:cs="Times New Roman"/>
-        </w:rPr>
-        <w:t xml:space="preserve"> — Power spectral density using Welch’s method. SciPy v</w:t>
-      </w:r>
-      <w:proofErr w:type="gramStart"/>
-      <w:r>
-        <w:rPr>
-          <w:rFonts w:ascii="Times New Roman" w:hAnsi="Times New Roman" w:cs="Times New Roman"/>
-        </w:rPr>
-        <w:t>1.XX</w:t>
-      </w:r>
-      <w:proofErr w:type="gramEnd"/>
-      <w:r>
-        <w:rPr>
-          <w:rFonts w:ascii="Times New Roman" w:hAnsi="Times New Roman" w:cs="Times New Roman"/>
-        </w:rPr>
-        <w:t xml:space="preserve"> documentation.</w:t>
+        <w:t>SciPy Developers. (2024). scipy.signal.welch — Power spectral density using Welch’s method. SciPy v1.XX documentation.</w:t>
       </w:r>
       <w:r>
         <w:rPr>
@@ -2135,7 +2064,7 @@
         </w:rPr>
         <w:t xml:space="preserve"> </w:t>
       </w:r>
-      <w:hyperlink r:id="rId12" w:history="1">
+      <w:hyperlink r:id="rId13" w:history="1">
         <w:r>
           <w:rPr>
             <w:rStyle w:val="Hyperlink"/>
@@ -2184,7 +2113,7 @@
         </w:rPr>
         <w:t xml:space="preserve">. Adafruit Learning System. Retrieved from </w:t>
       </w:r>
-      <w:hyperlink r:id="rId13" w:tgtFrame="_new" w:history="1">
+      <w:hyperlink r:id="rId14" w:tgtFrame="_new" w:history="1">
         <w:r>
           <w:rPr>
             <w:rStyle w:val="Hyperlink"/>
@@ -4221,6 +4150,7 @@
   <w:style w:type="character" w:default="1" w:styleId="DefaultParagraphFont">
     <w:name w:val="Default Paragraph Font"/>
     <w:uiPriority w:val="1"/>
+    <w:semiHidden/>
     <w:unhideWhenUsed/>
   </w:style>
   <w:style w:type="table" w:default="1" w:styleId="TableNormal">

</xml_diff>